<commit_message>
ENH: Update version number in user guides to 1.0. #2659
</commit_message>
<xml_diff>
--- a/starviewer/doc/help/shortcuts/CA_Starviewer_Shortcuts_guide.docx
+++ b/starviewer/doc/help/shortcuts/CA_Starviewer_Shortcuts_guide.docx
@@ -1,6 +1,6 @@
 
 <file path=word/document.xml><?xml version="1.0" encoding="utf-8"?>
-<w:document xmlns:wpc="http://schemas.microsoft.com/office/word/2010/wordprocessingCanvas" xmlns:mc="http://schemas.openxmlformats.org/markup-compatibility/2006" xmlns:o="urn:schemas-microsoft-com:office:office" xmlns:r="http://schemas.openxmlformats.org/officeDocument/2006/relationships" xmlns:m="http://schemas.openxmlformats.org/officeDocument/2006/math" xmlns:v="urn:schemas-microsoft-com:vml" xmlns:wp14="http://schemas.microsoft.com/office/word/2010/wordprocessingDrawing" xmlns:wp="http://schemas.openxmlformats.org/drawingml/2006/wordprocessingDrawing" xmlns:w10="urn:schemas-microsoft-com:office:word" xmlns:w="http://schemas.openxmlformats.org/wordprocessingml/2006/main" xmlns:w14="http://schemas.microsoft.com/office/word/2010/wordml" xmlns:w15="http://schemas.microsoft.com/office/word/2012/wordml" xmlns:wpg="http://schemas.microsoft.com/office/word/2010/wordprocessingGroup" xmlns:wpi="http://schemas.microsoft.com/office/word/2010/wordprocessingInk" xmlns:wne="http://schemas.microsoft.com/office/word/2006/wordml" xmlns:wps="http://schemas.microsoft.com/office/word/2010/wordprocessingShape" mc:Ignorable="w14 w15 wp14">
+<w:document xmlns:wpc="http://schemas.microsoft.com/office/word/2010/wordprocessingCanvas" xmlns:cx="http://schemas.microsoft.com/office/drawing/2014/chartex" xmlns:cx1="http://schemas.microsoft.com/office/drawing/2015/9/8/chartex" xmlns:mc="http://schemas.openxmlformats.org/markup-compatibility/2006" xmlns:o="urn:schemas-microsoft-com:office:office" xmlns:r="http://schemas.openxmlformats.org/officeDocument/2006/relationships" xmlns:m="http://schemas.openxmlformats.org/officeDocument/2006/math" xmlns:v="urn:schemas-microsoft-com:vml" xmlns:wp14="http://schemas.microsoft.com/office/word/2010/wordprocessingDrawing" xmlns:wp="http://schemas.openxmlformats.org/drawingml/2006/wordprocessingDrawing" xmlns:w10="urn:schemas-microsoft-com:office:word" xmlns:w="http://schemas.openxmlformats.org/wordprocessingml/2006/main" xmlns:w14="http://schemas.microsoft.com/office/word/2010/wordml" xmlns:w15="http://schemas.microsoft.com/office/word/2012/wordml" xmlns:w16se="http://schemas.microsoft.com/office/word/2015/wordml/symex" xmlns:wpg="http://schemas.microsoft.com/office/word/2010/wordprocessingGroup" xmlns:wpi="http://schemas.microsoft.com/office/word/2010/wordprocessingInk" xmlns:wne="http://schemas.microsoft.com/office/word/2006/wordml" xmlns:wps="http://schemas.microsoft.com/office/word/2010/wordprocessingShape" mc:Ignorable="w14 w15 w16se wp14">
   <w:body>
     <w:p>
       <w:pPr>
@@ -745,8 +745,6 @@
             </w:r>
           </w:p>
         </w:tc>
-        <w:bookmarkStart w:id="0" w:name="_GoBack"/>
-        <w:bookmarkEnd w:id="0"/>
       </w:tr>
       <w:tr>
         <w:trPr>
@@ -2041,7 +2039,7 @@
                   <v:path o:extrusionok="f" gradientshapeok="t" o:connecttype="rect"/>
                   <o:lock v:ext="edit" aspectratio="t"/>
                 </v:shapetype>
-                <v:shape id="_x0000_i1025" type="#_x0000_t75" style="width:18.4pt;height:18.4pt">
+                <v:shape id="_x0000_i1025" type="#_x0000_t75" style="width:18.75pt;height:18.75pt">
                   <v:imagedata r:id="rId25" o:title="system-run"/>
                 </v:shape>
               </w:pict>
@@ -2196,7 +2194,9 @@
       <w:headerReference w:type="even" r:id="rId26"/>
       <w:headerReference w:type="default" r:id="rId27"/>
       <w:footerReference w:type="even" r:id="rId28"/>
-      <w:headerReference w:type="first" r:id="rId29"/>
+      <w:footerReference w:type="default" r:id="rId29"/>
+      <w:headerReference w:type="first" r:id="rId30"/>
+      <w:footerReference w:type="first" r:id="rId31"/>
       <w:pgSz w:w="16840" w:h="11900" w:orient="landscape"/>
       <w:pgMar w:top="567" w:right="1418" w:bottom="142" w:left="1134" w:header="140" w:footer="57" w:gutter="0"/>
       <w:cols w:space="708"/>
@@ -2207,7 +2207,7 @@
 </file>
 
 <file path=word/endnotes.xml><?xml version="1.0" encoding="utf-8"?>
-<w:endnotes xmlns:wpc="http://schemas.microsoft.com/office/word/2010/wordprocessingCanvas" xmlns:mc="http://schemas.openxmlformats.org/markup-compatibility/2006" xmlns:o="urn:schemas-microsoft-com:office:office" xmlns:r="http://schemas.openxmlformats.org/officeDocument/2006/relationships" xmlns:m="http://schemas.openxmlformats.org/officeDocument/2006/math" xmlns:v="urn:schemas-microsoft-com:vml" xmlns:wp14="http://schemas.microsoft.com/office/word/2010/wordprocessingDrawing" xmlns:wp="http://schemas.openxmlformats.org/drawingml/2006/wordprocessingDrawing" xmlns:w10="urn:schemas-microsoft-com:office:word" xmlns:w="http://schemas.openxmlformats.org/wordprocessingml/2006/main" xmlns:w14="http://schemas.microsoft.com/office/word/2010/wordml" xmlns:w15="http://schemas.microsoft.com/office/word/2012/wordml" xmlns:wpg="http://schemas.microsoft.com/office/word/2010/wordprocessingGroup" xmlns:wpi="http://schemas.microsoft.com/office/word/2010/wordprocessingInk" xmlns:wne="http://schemas.microsoft.com/office/word/2006/wordml" xmlns:wps="http://schemas.microsoft.com/office/word/2010/wordprocessingShape" mc:Ignorable="w14 w15 wp14">
+<w:endnotes xmlns:wpc="http://schemas.microsoft.com/office/word/2010/wordprocessingCanvas" xmlns:cx="http://schemas.microsoft.com/office/drawing/2014/chartex" xmlns:cx1="http://schemas.microsoft.com/office/drawing/2015/9/8/chartex" xmlns:mc="http://schemas.openxmlformats.org/markup-compatibility/2006" xmlns:o="urn:schemas-microsoft-com:office:office" xmlns:r="http://schemas.openxmlformats.org/officeDocument/2006/relationships" xmlns:m="http://schemas.openxmlformats.org/officeDocument/2006/math" xmlns:v="urn:schemas-microsoft-com:vml" xmlns:wp14="http://schemas.microsoft.com/office/word/2010/wordprocessingDrawing" xmlns:wp="http://schemas.openxmlformats.org/drawingml/2006/wordprocessingDrawing" xmlns:w10="urn:schemas-microsoft-com:office:word" xmlns:w="http://schemas.openxmlformats.org/wordprocessingml/2006/main" xmlns:w14="http://schemas.microsoft.com/office/word/2010/wordml" xmlns:w15="http://schemas.microsoft.com/office/word/2012/wordml" xmlns:w16se="http://schemas.microsoft.com/office/word/2015/wordml/symex" xmlns:wpg="http://schemas.microsoft.com/office/word/2010/wordprocessingGroup" xmlns:wpi="http://schemas.microsoft.com/office/word/2010/wordprocessingInk" xmlns:wne="http://schemas.microsoft.com/office/word/2006/wordml" xmlns:wps="http://schemas.microsoft.com/office/word/2010/wordprocessingShape" mc:Ignorable="w14 w15 w16se wp14">
   <w:endnote w:type="separator" w:id="-1">
     <w:p>
       <w:r>
@@ -2226,44 +2226,64 @@
 </file>
 
 <file path=word/footer1.xml><?xml version="1.0" encoding="utf-8"?>
-<w:ftr xmlns:wpc="http://schemas.microsoft.com/office/word/2010/wordprocessingCanvas" xmlns:mc="http://schemas.openxmlformats.org/markup-compatibility/2006" xmlns:o="urn:schemas-microsoft-com:office:office" xmlns:r="http://schemas.openxmlformats.org/officeDocument/2006/relationships" xmlns:m="http://schemas.openxmlformats.org/officeDocument/2006/math" xmlns:v="urn:schemas-microsoft-com:vml" xmlns:wp14="http://schemas.microsoft.com/office/word/2010/wordprocessingDrawing" xmlns:wp="http://schemas.openxmlformats.org/drawingml/2006/wordprocessingDrawing" xmlns:w10="urn:schemas-microsoft-com:office:word" xmlns:w="http://schemas.openxmlformats.org/wordprocessingml/2006/main" xmlns:w14="http://schemas.microsoft.com/office/word/2010/wordml" xmlns:w15="http://schemas.microsoft.com/office/word/2012/wordml" xmlns:wpg="http://schemas.microsoft.com/office/word/2010/wordprocessingGroup" xmlns:wpi="http://schemas.microsoft.com/office/word/2010/wordprocessingInk" xmlns:wne="http://schemas.microsoft.com/office/word/2006/wordml" xmlns:wps="http://schemas.microsoft.com/office/word/2010/wordprocessingShape" mc:Ignorable="w14 w15 wp14">
+<w:ftr xmlns:wpc="http://schemas.microsoft.com/office/word/2010/wordprocessingCanvas" xmlns:cx="http://schemas.microsoft.com/office/drawing/2014/chartex" xmlns:cx1="http://schemas.microsoft.com/office/drawing/2015/9/8/chartex" xmlns:mc="http://schemas.openxmlformats.org/markup-compatibility/2006" xmlns:o="urn:schemas-microsoft-com:office:office" xmlns:r="http://schemas.openxmlformats.org/officeDocument/2006/relationships" xmlns:m="http://schemas.openxmlformats.org/officeDocument/2006/math" xmlns:v="urn:schemas-microsoft-com:vml" xmlns:wp14="http://schemas.microsoft.com/office/word/2010/wordprocessingDrawing" xmlns:wp="http://schemas.openxmlformats.org/drawingml/2006/wordprocessingDrawing" xmlns:w10="urn:schemas-microsoft-com:office:word" xmlns:w="http://schemas.openxmlformats.org/wordprocessingml/2006/main" xmlns:w14="http://schemas.microsoft.com/office/word/2010/wordml" xmlns:w15="http://schemas.microsoft.com/office/word/2012/wordml" xmlns:w16se="http://schemas.microsoft.com/office/word/2015/wordml/symex" xmlns:wpg="http://schemas.microsoft.com/office/word/2010/wordprocessingGroup" xmlns:wpi="http://schemas.microsoft.com/office/word/2010/wordprocessingInk" xmlns:wne="http://schemas.microsoft.com/office/word/2006/wordml" xmlns:wps="http://schemas.microsoft.com/office/word/2010/wordprocessingShape" mc:Ignorable="w14 w15 w16se wp14">
   <w:p>
     <w:pPr>
-      <w:pStyle w:val="Footer"/>
+      <w:pStyle w:val="Piedepgina"/>
       <w:framePr w:wrap="around" w:vAnchor="text" w:hAnchor="margin" w:xAlign="center" w:y="1"/>
       <w:rPr>
-        <w:rStyle w:val="PageNumber"/>
+        <w:rStyle w:val="Nmerodepgina"/>
       </w:rPr>
     </w:pPr>
     <w:r>
       <w:rPr>
-        <w:rStyle w:val="PageNumber"/>
+        <w:rStyle w:val="Nmerodepgina"/>
       </w:rPr>
       <w:fldChar w:fldCharType="begin"/>
     </w:r>
     <w:r>
       <w:rPr>
-        <w:rStyle w:val="PageNumber"/>
+        <w:rStyle w:val="Nmerodepgina"/>
       </w:rPr>
       <w:instrText xml:space="preserve">PAGE  </w:instrText>
     </w:r>
     <w:r>
       <w:rPr>
-        <w:rStyle w:val="PageNumber"/>
+        <w:rStyle w:val="Nmerodepgina"/>
       </w:rPr>
       <w:fldChar w:fldCharType="end"/>
     </w:r>
   </w:p>
   <w:p>
     <w:pPr>
-      <w:pStyle w:val="Footer"/>
+      <w:pStyle w:val="Piedepgina"/>
+    </w:pPr>
+  </w:p>
+</w:ftr>
+</file>
+
+<file path=word/footer2.xml><?xml version="1.0" encoding="utf-8"?>
+<w:ftr xmlns:wpc="http://schemas.microsoft.com/office/word/2010/wordprocessingCanvas" xmlns:cx="http://schemas.microsoft.com/office/drawing/2014/chartex" xmlns:cx1="http://schemas.microsoft.com/office/drawing/2015/9/8/chartex" xmlns:mc="http://schemas.openxmlformats.org/markup-compatibility/2006" xmlns:o="urn:schemas-microsoft-com:office:office" xmlns:r="http://schemas.openxmlformats.org/officeDocument/2006/relationships" xmlns:m="http://schemas.openxmlformats.org/officeDocument/2006/math" xmlns:v="urn:schemas-microsoft-com:vml" xmlns:wp14="http://schemas.microsoft.com/office/word/2010/wordprocessingDrawing" xmlns:wp="http://schemas.openxmlformats.org/drawingml/2006/wordprocessingDrawing" xmlns:w10="urn:schemas-microsoft-com:office:word" xmlns:w="http://schemas.openxmlformats.org/wordprocessingml/2006/main" xmlns:w14="http://schemas.microsoft.com/office/word/2010/wordml" xmlns:w15="http://schemas.microsoft.com/office/word/2012/wordml" xmlns:w16se="http://schemas.microsoft.com/office/word/2015/wordml/symex" xmlns:wpg="http://schemas.microsoft.com/office/word/2010/wordprocessingGroup" xmlns:wpi="http://schemas.microsoft.com/office/word/2010/wordprocessingInk" xmlns:wne="http://schemas.microsoft.com/office/word/2006/wordml" xmlns:wps="http://schemas.microsoft.com/office/word/2010/wordprocessingShape" mc:Ignorable="w14 w15 w16se wp14">
+  <w:p>
+    <w:pPr>
+      <w:pStyle w:val="Piedepgina"/>
+    </w:pPr>
+  </w:p>
+</w:ftr>
+</file>
+
+<file path=word/footer3.xml><?xml version="1.0" encoding="utf-8"?>
+<w:ftr xmlns:wpc="http://schemas.microsoft.com/office/word/2010/wordprocessingCanvas" xmlns:cx="http://schemas.microsoft.com/office/drawing/2014/chartex" xmlns:cx1="http://schemas.microsoft.com/office/drawing/2015/9/8/chartex" xmlns:mc="http://schemas.openxmlformats.org/markup-compatibility/2006" xmlns:o="urn:schemas-microsoft-com:office:office" xmlns:r="http://schemas.openxmlformats.org/officeDocument/2006/relationships" xmlns:m="http://schemas.openxmlformats.org/officeDocument/2006/math" xmlns:v="urn:schemas-microsoft-com:vml" xmlns:wp14="http://schemas.microsoft.com/office/word/2010/wordprocessingDrawing" xmlns:wp="http://schemas.openxmlformats.org/drawingml/2006/wordprocessingDrawing" xmlns:w10="urn:schemas-microsoft-com:office:word" xmlns:w="http://schemas.openxmlformats.org/wordprocessingml/2006/main" xmlns:w14="http://schemas.microsoft.com/office/word/2010/wordml" xmlns:w15="http://schemas.microsoft.com/office/word/2012/wordml" xmlns:w16se="http://schemas.microsoft.com/office/word/2015/wordml/symex" xmlns:wpg="http://schemas.microsoft.com/office/word/2010/wordprocessingGroup" xmlns:wpi="http://schemas.microsoft.com/office/word/2010/wordprocessingInk" xmlns:wne="http://schemas.microsoft.com/office/word/2006/wordml" xmlns:wps="http://schemas.microsoft.com/office/word/2010/wordprocessingShape" mc:Ignorable="w14 w15 w16se wp14">
+  <w:p>
+    <w:pPr>
+      <w:pStyle w:val="Piedepgina"/>
     </w:pPr>
   </w:p>
 </w:ftr>
 </file>
 
 <file path=word/footnotes.xml><?xml version="1.0" encoding="utf-8"?>
-<w:footnotes xmlns:wpc="http://schemas.microsoft.com/office/word/2010/wordprocessingCanvas" xmlns:mc="http://schemas.openxmlformats.org/markup-compatibility/2006" xmlns:o="urn:schemas-microsoft-com:office:office" xmlns:r="http://schemas.openxmlformats.org/officeDocument/2006/relationships" xmlns:m="http://schemas.openxmlformats.org/officeDocument/2006/math" xmlns:v="urn:schemas-microsoft-com:vml" xmlns:wp14="http://schemas.microsoft.com/office/word/2010/wordprocessingDrawing" xmlns:wp="http://schemas.openxmlformats.org/drawingml/2006/wordprocessingDrawing" xmlns:w10="urn:schemas-microsoft-com:office:word" xmlns:w="http://schemas.openxmlformats.org/wordprocessingml/2006/main" xmlns:w14="http://schemas.microsoft.com/office/word/2010/wordml" xmlns:w15="http://schemas.microsoft.com/office/word/2012/wordml" xmlns:wpg="http://schemas.microsoft.com/office/word/2010/wordprocessingGroup" xmlns:wpi="http://schemas.microsoft.com/office/word/2010/wordprocessingInk" xmlns:wne="http://schemas.microsoft.com/office/word/2006/wordml" xmlns:wps="http://schemas.microsoft.com/office/word/2010/wordprocessingShape" mc:Ignorable="w14 w15 wp14">
+<w:footnotes xmlns:wpc="http://schemas.microsoft.com/office/word/2010/wordprocessingCanvas" xmlns:cx="http://schemas.microsoft.com/office/drawing/2014/chartex" xmlns:cx1="http://schemas.microsoft.com/office/drawing/2015/9/8/chartex" xmlns:mc="http://schemas.openxmlformats.org/markup-compatibility/2006" xmlns:o="urn:schemas-microsoft-com:office:office" xmlns:r="http://schemas.openxmlformats.org/officeDocument/2006/relationships" xmlns:m="http://schemas.openxmlformats.org/officeDocument/2006/math" xmlns:v="urn:schemas-microsoft-com:vml" xmlns:wp14="http://schemas.microsoft.com/office/word/2010/wordprocessingDrawing" xmlns:wp="http://schemas.openxmlformats.org/drawingml/2006/wordprocessingDrawing" xmlns:w10="urn:schemas-microsoft-com:office:word" xmlns:w="http://schemas.openxmlformats.org/wordprocessingml/2006/main" xmlns:w14="http://schemas.microsoft.com/office/word/2010/wordml" xmlns:w15="http://schemas.microsoft.com/office/word/2012/wordml" xmlns:w16se="http://schemas.microsoft.com/office/word/2015/wordml/symex" xmlns:wpg="http://schemas.microsoft.com/office/word/2010/wordprocessingGroup" xmlns:wpi="http://schemas.microsoft.com/office/word/2010/wordprocessingInk" xmlns:wne="http://schemas.microsoft.com/office/word/2006/wordml" xmlns:wps="http://schemas.microsoft.com/office/word/2010/wordprocessingShape" mc:Ignorable="w14 w15 w16se wp14">
   <w:footnote w:type="separator" w:id="-1">
     <w:p>
       <w:r>
@@ -2282,10 +2302,10 @@
 </file>
 
 <file path=word/header1.xml><?xml version="1.0" encoding="utf-8"?>
-<w:hdr xmlns:wpc="http://schemas.microsoft.com/office/word/2010/wordprocessingCanvas" xmlns:mc="http://schemas.openxmlformats.org/markup-compatibility/2006" xmlns:o="urn:schemas-microsoft-com:office:office" xmlns:r="http://schemas.openxmlformats.org/officeDocument/2006/relationships" xmlns:m="http://schemas.openxmlformats.org/officeDocument/2006/math" xmlns:v="urn:schemas-microsoft-com:vml" xmlns:wp14="http://schemas.microsoft.com/office/word/2010/wordprocessingDrawing" xmlns:wp="http://schemas.openxmlformats.org/drawingml/2006/wordprocessingDrawing" xmlns:w10="urn:schemas-microsoft-com:office:word" xmlns:w="http://schemas.openxmlformats.org/wordprocessingml/2006/main" xmlns:w14="http://schemas.microsoft.com/office/word/2010/wordml" xmlns:w15="http://schemas.microsoft.com/office/word/2012/wordml" xmlns:wpg="http://schemas.microsoft.com/office/word/2010/wordprocessingGroup" xmlns:wpi="http://schemas.microsoft.com/office/word/2010/wordprocessingInk" xmlns:wne="http://schemas.microsoft.com/office/word/2006/wordml" xmlns:wps="http://schemas.microsoft.com/office/word/2010/wordprocessingShape" mc:Ignorable="w14 w15 wp14">
+<w:hdr xmlns:wpc="http://schemas.microsoft.com/office/word/2010/wordprocessingCanvas" xmlns:cx="http://schemas.microsoft.com/office/drawing/2014/chartex" xmlns:cx1="http://schemas.microsoft.com/office/drawing/2015/9/8/chartex" xmlns:mc="http://schemas.openxmlformats.org/markup-compatibility/2006" xmlns:o="urn:schemas-microsoft-com:office:office" xmlns:r="http://schemas.openxmlformats.org/officeDocument/2006/relationships" xmlns:m="http://schemas.openxmlformats.org/officeDocument/2006/math" xmlns:v="urn:schemas-microsoft-com:vml" xmlns:wp14="http://schemas.microsoft.com/office/word/2010/wordprocessingDrawing" xmlns:wp="http://schemas.openxmlformats.org/drawingml/2006/wordprocessingDrawing" xmlns:w10="urn:schemas-microsoft-com:office:word" xmlns:w="http://schemas.openxmlformats.org/wordprocessingml/2006/main" xmlns:w14="http://schemas.microsoft.com/office/word/2010/wordml" xmlns:w15="http://schemas.microsoft.com/office/word/2012/wordml" xmlns:w16se="http://schemas.microsoft.com/office/word/2015/wordml/symex" xmlns:wpg="http://schemas.microsoft.com/office/word/2010/wordprocessingGroup" xmlns:wpi="http://schemas.microsoft.com/office/word/2010/wordprocessingInk" xmlns:wne="http://schemas.microsoft.com/office/word/2006/wordml" xmlns:wps="http://schemas.microsoft.com/office/word/2010/wordprocessingShape" mc:Ignorable="w14 w15 w16se wp14">
   <w:p>
     <w:pPr>
-      <w:pStyle w:val="Header"/>
+      <w:pStyle w:val="Encabezado"/>
     </w:pPr>
     <w:r>
       <w:rPr>
@@ -2323,7 +2343,7 @@
 </file>
 
 <file path=word/header2.xml><?xml version="1.0" encoding="utf-8"?>
-<w:hdr xmlns:wpc="http://schemas.microsoft.com/office/word/2010/wordprocessingCanvas" xmlns:mc="http://schemas.openxmlformats.org/markup-compatibility/2006" xmlns:o="urn:schemas-microsoft-com:office:office" xmlns:r="http://schemas.openxmlformats.org/officeDocument/2006/relationships" xmlns:m="http://schemas.openxmlformats.org/officeDocument/2006/math" xmlns:v="urn:schemas-microsoft-com:vml" xmlns:wp14="http://schemas.microsoft.com/office/word/2010/wordprocessingDrawing" xmlns:wp="http://schemas.openxmlformats.org/drawingml/2006/wordprocessingDrawing" xmlns:w10="urn:schemas-microsoft-com:office:word" xmlns:w="http://schemas.openxmlformats.org/wordprocessingml/2006/main" xmlns:w14="http://schemas.microsoft.com/office/word/2010/wordml" xmlns:w15="http://schemas.microsoft.com/office/word/2012/wordml" xmlns:wpg="http://schemas.microsoft.com/office/word/2010/wordprocessingGroup" xmlns:wpi="http://schemas.microsoft.com/office/word/2010/wordprocessingInk" xmlns:wne="http://schemas.microsoft.com/office/word/2006/wordml" xmlns:wps="http://schemas.microsoft.com/office/word/2010/wordprocessingShape" mc:Ignorable="w14 w15 wp14">
+<w:hdr xmlns:wpc="http://schemas.microsoft.com/office/word/2010/wordprocessingCanvas" xmlns:cx="http://schemas.microsoft.com/office/drawing/2014/chartex" xmlns:cx1="http://schemas.microsoft.com/office/drawing/2015/9/8/chartex" xmlns:mc="http://schemas.openxmlformats.org/markup-compatibility/2006" xmlns:o="urn:schemas-microsoft-com:office:office" xmlns:r="http://schemas.openxmlformats.org/officeDocument/2006/relationships" xmlns:m="http://schemas.openxmlformats.org/officeDocument/2006/math" xmlns:v="urn:schemas-microsoft-com:vml" xmlns:wp14="http://schemas.microsoft.com/office/word/2010/wordprocessingDrawing" xmlns:wp="http://schemas.openxmlformats.org/drawingml/2006/wordprocessingDrawing" xmlns:w10="urn:schemas-microsoft-com:office:word" xmlns:w="http://schemas.openxmlformats.org/wordprocessingml/2006/main" xmlns:w14="http://schemas.microsoft.com/office/word/2010/wordml" xmlns:w15="http://schemas.microsoft.com/office/word/2012/wordml" xmlns:w16se="http://schemas.microsoft.com/office/word/2015/wordml/symex" xmlns:wpg="http://schemas.microsoft.com/office/word/2010/wordprocessingGroup" xmlns:wpi="http://schemas.microsoft.com/office/word/2010/wordprocessingInk" xmlns:wne="http://schemas.microsoft.com/office/word/2006/wordml" xmlns:wps="http://schemas.microsoft.com/office/word/2010/wordprocessingShape" mc:Ignorable="w14 w15 w16se wp14">
   <w:p>
     <w:r>
       <w:rPr>
@@ -2331,7 +2351,7 @@
         <w:lang w:eastAsia="ca-ES"/>
       </w:rPr>
       <w:drawing>
-        <wp:anchor distT="0" distB="0" distL="114300" distR="114300" simplePos="0" relativeHeight="251662336" behindDoc="0" locked="0" layoutInCell="1" allowOverlap="1" wp14:anchorId="1EDEE27A" wp14:editId="67A323BB">
+        <wp:anchor distT="0" distB="0" distL="114300" distR="114300" simplePos="0" relativeHeight="251659776" behindDoc="0" locked="0" layoutInCell="1" allowOverlap="1" wp14:anchorId="1EDEE27A" wp14:editId="67A323BB">
           <wp:simplePos x="0" y="0"/>
           <wp:positionH relativeFrom="margin">
             <wp:posOffset>-3810</wp:posOffset>
@@ -2425,12 +2445,12 @@
         <w:p>
           <w:pPr>
             <w:rPr>
-              <w:rStyle w:val="Strong"/>
+              <w:rStyle w:val="Textoennegrita"/>
             </w:rPr>
           </w:pPr>
           <w:r>
             <w:rPr>
-              <w:rStyle w:val="Strong"/>
+              <w:rStyle w:val="Textoennegrita"/>
             </w:rPr>
             <w:t>DRECERES DE TECLAT</w:t>
           </w:r>
@@ -2449,21 +2469,17 @@
         <w:p>
           <w:pPr>
             <w:rPr>
-              <w:rStyle w:val="Strong"/>
+              <w:rStyle w:val="Textoennegrita"/>
             </w:rPr>
           </w:pPr>
           <w:r>
             <w:rPr>
-              <w:rStyle w:val="Strong"/>
+              <w:rStyle w:val="Textoennegrita"/>
             </w:rPr>
-            <w:t>v</w:t>
+            <w:t>v1.0</w:t>
           </w:r>
-          <w:r>
-            <w:rPr>
-              <w:rStyle w:val="Strong"/>
-            </w:rPr>
-            <w:t>0.13</w:t>
-          </w:r>
+          <w:bookmarkStart w:id="0" w:name="_GoBack"/>
+          <w:bookmarkEnd w:id="0"/>
         </w:p>
       </w:tc>
     </w:tr>
@@ -2479,13 +2495,13 @@
         <w:p>
           <w:pPr>
             <w:rPr>
-              <w:rStyle w:val="Strong"/>
+              <w:rStyle w:val="Textoennegrita"/>
               <w:rFonts w:ascii="HelveticaNeueLT Com 47 LtCn" w:hAnsi="HelveticaNeueLT Com 47 LtCn"/>
             </w:rPr>
           </w:pPr>
           <w:r>
             <w:rPr>
-              <w:rStyle w:val="Strong"/>
+              <w:rStyle w:val="Textoennegrita"/>
               <w:rFonts w:ascii="HelveticaNeueLT Com 47 LtCn" w:hAnsi="HelveticaNeueLT Com 47 LtCn"/>
             </w:rPr>
             <w:t>Informaci</w:t>
@@ -2499,17 +2515,17 @@
   </w:tbl>
   <w:p>
     <w:pPr>
-      <w:pStyle w:val="Header"/>
+      <w:pStyle w:val="Encabezado"/>
     </w:pPr>
   </w:p>
 </w:hdr>
 </file>
 
 <file path=word/header3.xml><?xml version="1.0" encoding="utf-8"?>
-<w:hdr xmlns:wpc="http://schemas.microsoft.com/office/word/2010/wordprocessingCanvas" xmlns:mc="http://schemas.openxmlformats.org/markup-compatibility/2006" xmlns:o="urn:schemas-microsoft-com:office:office" xmlns:r="http://schemas.openxmlformats.org/officeDocument/2006/relationships" xmlns:m="http://schemas.openxmlformats.org/officeDocument/2006/math" xmlns:v="urn:schemas-microsoft-com:vml" xmlns:wp14="http://schemas.microsoft.com/office/word/2010/wordprocessingDrawing" xmlns:wp="http://schemas.openxmlformats.org/drawingml/2006/wordprocessingDrawing" xmlns:w10="urn:schemas-microsoft-com:office:word" xmlns:w="http://schemas.openxmlformats.org/wordprocessingml/2006/main" xmlns:w14="http://schemas.microsoft.com/office/word/2010/wordml" xmlns:w15="http://schemas.microsoft.com/office/word/2012/wordml" xmlns:wpg="http://schemas.microsoft.com/office/word/2010/wordprocessingGroup" xmlns:wpi="http://schemas.microsoft.com/office/word/2010/wordprocessingInk" xmlns:wne="http://schemas.microsoft.com/office/word/2006/wordml" xmlns:wps="http://schemas.microsoft.com/office/word/2010/wordprocessingShape" mc:Ignorable="w14 w15 wp14">
+<w:hdr xmlns:wpc="http://schemas.microsoft.com/office/word/2010/wordprocessingCanvas" xmlns:cx="http://schemas.microsoft.com/office/drawing/2014/chartex" xmlns:cx1="http://schemas.microsoft.com/office/drawing/2015/9/8/chartex" xmlns:mc="http://schemas.openxmlformats.org/markup-compatibility/2006" xmlns:o="urn:schemas-microsoft-com:office:office" xmlns:r="http://schemas.openxmlformats.org/officeDocument/2006/relationships" xmlns:m="http://schemas.openxmlformats.org/officeDocument/2006/math" xmlns:v="urn:schemas-microsoft-com:vml" xmlns:wp14="http://schemas.microsoft.com/office/word/2010/wordprocessingDrawing" xmlns:wp="http://schemas.openxmlformats.org/drawingml/2006/wordprocessingDrawing" xmlns:w10="urn:schemas-microsoft-com:office:word" xmlns:w="http://schemas.openxmlformats.org/wordprocessingml/2006/main" xmlns:w14="http://schemas.microsoft.com/office/word/2010/wordml" xmlns:w15="http://schemas.microsoft.com/office/word/2012/wordml" xmlns:w16se="http://schemas.microsoft.com/office/word/2015/wordml/symex" xmlns:wpg="http://schemas.microsoft.com/office/word/2010/wordprocessingGroup" xmlns:wpi="http://schemas.microsoft.com/office/word/2010/wordprocessingInk" xmlns:wne="http://schemas.microsoft.com/office/word/2006/wordml" xmlns:wps="http://schemas.microsoft.com/office/word/2010/wordprocessingShape" mc:Ignorable="w14 w15 w16se wp14">
   <w:p>
     <w:pPr>
-      <w:pStyle w:val="Header"/>
+      <w:pStyle w:val="Encabezado"/>
     </w:pPr>
     <w:r>
       <w:rPr>
@@ -2547,15 +2563,15 @@
 </file>
 
 <file path=word/numbering.xml><?xml version="1.0" encoding="utf-8"?>
-<w:numbering xmlns:wpc="http://schemas.microsoft.com/office/word/2010/wordprocessingCanvas" xmlns:mc="http://schemas.openxmlformats.org/markup-compatibility/2006" xmlns:o="urn:schemas-microsoft-com:office:office" xmlns:r="http://schemas.openxmlformats.org/officeDocument/2006/relationships" xmlns:m="http://schemas.openxmlformats.org/officeDocument/2006/math" xmlns:v="urn:schemas-microsoft-com:vml" xmlns:wp14="http://schemas.microsoft.com/office/word/2010/wordprocessingDrawing" xmlns:wp="http://schemas.openxmlformats.org/drawingml/2006/wordprocessingDrawing" xmlns:w10="urn:schemas-microsoft-com:office:word" xmlns:w="http://schemas.openxmlformats.org/wordprocessingml/2006/main" xmlns:w14="http://schemas.microsoft.com/office/word/2010/wordml" xmlns:w15="http://schemas.microsoft.com/office/word/2012/wordml" xmlns:wpg="http://schemas.microsoft.com/office/word/2010/wordprocessingGroup" xmlns:wpi="http://schemas.microsoft.com/office/word/2010/wordprocessingInk" xmlns:wne="http://schemas.microsoft.com/office/word/2006/wordml" xmlns:wps="http://schemas.microsoft.com/office/word/2010/wordprocessingShape" mc:Ignorable="w14 w15 wp14">
-  <w:abstractNum w:abstractNumId="0">
+<w:numbering xmlns:wpc="http://schemas.microsoft.com/office/word/2010/wordprocessingCanvas" xmlns:cx="http://schemas.microsoft.com/office/drawing/2014/chartex" xmlns:cx1="http://schemas.microsoft.com/office/drawing/2015/9/8/chartex" xmlns:mc="http://schemas.openxmlformats.org/markup-compatibility/2006" xmlns:o="urn:schemas-microsoft-com:office:office" xmlns:r="http://schemas.openxmlformats.org/officeDocument/2006/relationships" xmlns:m="http://schemas.openxmlformats.org/officeDocument/2006/math" xmlns:v="urn:schemas-microsoft-com:vml" xmlns:wp14="http://schemas.microsoft.com/office/word/2010/wordprocessingDrawing" xmlns:wp="http://schemas.openxmlformats.org/drawingml/2006/wordprocessingDrawing" xmlns:w10="urn:schemas-microsoft-com:office:word" xmlns:w="http://schemas.openxmlformats.org/wordprocessingml/2006/main" xmlns:w14="http://schemas.microsoft.com/office/word/2010/wordml" xmlns:w15="http://schemas.microsoft.com/office/word/2012/wordml" xmlns:w16se="http://schemas.microsoft.com/office/word/2015/wordml/symex" xmlns:wpg="http://schemas.microsoft.com/office/word/2010/wordprocessingGroup" xmlns:wpi="http://schemas.microsoft.com/office/word/2010/wordprocessingInk" xmlns:wne="http://schemas.microsoft.com/office/word/2006/wordml" xmlns:wps="http://schemas.microsoft.com/office/word/2010/wordprocessingShape" mc:Ignorable="w14 w15 w16se wp14">
+  <w:abstractNum w:abstractNumId="0" w15:restartNumberingAfterBreak="0">
     <w:nsid w:val="7BB47CA6"/>
     <w:multiLevelType w:val="multilevel"/>
     <w:tmpl w:val="80C8F706"/>
     <w:lvl w:ilvl="0">
       <w:start w:val="1"/>
       <w:numFmt w:val="decimal"/>
-      <w:pStyle w:val="Heading1"/>
+      <w:pStyle w:val="Ttulo1"/>
       <w:lvlText w:val="%1."/>
       <w:lvlJc w:val="left"/>
       <w:pPr>
@@ -2587,7 +2603,7 @@
     <w:lvl w:ilvl="1">
       <w:start w:val="1"/>
       <w:numFmt w:val="decimal"/>
-      <w:pStyle w:val="Heading2"/>
+      <w:pStyle w:val="Ttulo2"/>
       <w:lvlText w:val="%1.%2."/>
       <w:lvlJc w:val="left"/>
       <w:pPr>
@@ -2600,7 +2616,7 @@
     <w:lvl w:ilvl="2">
       <w:start w:val="1"/>
       <w:numFmt w:val="decimal"/>
-      <w:pStyle w:val="Heading3"/>
+      <w:pStyle w:val="Ttulo3"/>
       <w:lvlText w:val="%1.%2.%3."/>
       <w:lvlJc w:val="left"/>
       <w:pPr>
@@ -2613,7 +2629,7 @@
     <w:lvl w:ilvl="3">
       <w:start w:val="1"/>
       <w:numFmt w:val="decimal"/>
-      <w:pStyle w:val="Heading4"/>
+      <w:pStyle w:val="Ttulo4"/>
       <w:lvlText w:val="%1.%2.%3.%4."/>
       <w:lvlJc w:val="left"/>
       <w:pPr>
@@ -2630,7 +2646,7 @@
     <w:lvl w:ilvl="4">
       <w:start w:val="1"/>
       <w:numFmt w:val="decimal"/>
-      <w:pStyle w:val="Heading5"/>
+      <w:pStyle w:val="Ttulo5"/>
       <w:lvlText w:val="%1.%2.%3.%4.%5"/>
       <w:lvlJc w:val="left"/>
       <w:pPr>
@@ -2643,7 +2659,7 @@
     <w:lvl w:ilvl="5">
       <w:start w:val="1"/>
       <w:numFmt w:val="decimal"/>
-      <w:pStyle w:val="Heading6"/>
+      <w:pStyle w:val="Ttulo6"/>
       <w:lvlText w:val="%1.%2.%3.%4.%5.%6"/>
       <w:lvlJc w:val="left"/>
       <w:pPr>
@@ -2656,7 +2672,7 @@
     <w:lvl w:ilvl="6">
       <w:start w:val="1"/>
       <w:numFmt w:val="decimal"/>
-      <w:pStyle w:val="Heading7"/>
+      <w:pStyle w:val="Ttulo7"/>
       <w:lvlText w:val="%1.%2.%3.%4.%5.%6.%7"/>
       <w:lvlJc w:val="left"/>
       <w:pPr>
@@ -2669,7 +2685,7 @@
     <w:lvl w:ilvl="7">
       <w:start w:val="1"/>
       <w:numFmt w:val="decimal"/>
-      <w:pStyle w:val="Heading8"/>
+      <w:pStyle w:val="Ttulo8"/>
       <w:lvlText w:val="%1.%2.%3.%4.%5.%6.%7.%8"/>
       <w:lvlJc w:val="left"/>
       <w:pPr>
@@ -2700,7 +2716,7 @@
 </file>
 
 <file path=word/styles.xml><?xml version="1.0" encoding="utf-8"?>
-<w:styles xmlns:mc="http://schemas.openxmlformats.org/markup-compatibility/2006" xmlns:r="http://schemas.openxmlformats.org/officeDocument/2006/relationships" xmlns:w="http://schemas.openxmlformats.org/wordprocessingml/2006/main" xmlns:w14="http://schemas.microsoft.com/office/word/2010/wordml" xmlns:w15="http://schemas.microsoft.com/office/word/2012/wordml" mc:Ignorable="w14 w15">
+<w:styles xmlns:mc="http://schemas.openxmlformats.org/markup-compatibility/2006" xmlns:r="http://schemas.openxmlformats.org/officeDocument/2006/relationships" xmlns:w="http://schemas.openxmlformats.org/wordprocessingml/2006/main" xmlns:w14="http://schemas.microsoft.com/office/word/2010/wordml" xmlns:w15="http://schemas.microsoft.com/office/word/2012/wordml" xmlns:w16se="http://schemas.microsoft.com/office/word/2015/wordml/symex" mc:Ignorable="w14 w15 w16se">
   <w:docDefaults>
     <w:rPrDefault>
       <w:rPr>
@@ -3100,11 +3116,11 @@
       <w:lang w:val="ca-ES" w:eastAsia="es-ES"/>
     </w:rPr>
   </w:style>
-  <w:style w:type="paragraph" w:styleId="Heading1">
+  <w:style w:type="paragraph" w:styleId="Ttulo1">
     <w:name w:val="heading 1"/>
     <w:basedOn w:val="Normal"/>
     <w:next w:val="Normal"/>
-    <w:link w:val="Heading1Char"/>
+    <w:link w:val="Ttulo1Car"/>
     <w:autoRedefine/>
     <w:uiPriority w:val="1"/>
     <w:qFormat/>
@@ -3125,11 +3141,11 @@
       <w:szCs w:val="18"/>
     </w:rPr>
   </w:style>
-  <w:style w:type="paragraph" w:styleId="Heading2">
+  <w:style w:type="paragraph" w:styleId="Ttulo2">
     <w:name w:val="heading 2"/>
     <w:basedOn w:val="Normal"/>
     <w:next w:val="Normal"/>
-    <w:link w:val="Heading2Char"/>
+    <w:link w:val="Ttulo2Car"/>
     <w:uiPriority w:val="1"/>
     <w:qFormat/>
     <w:rsid w:val="00BB1D52"/>
@@ -3149,11 +3165,11 @@
       <w:color w:val="000000" w:themeColor="text1"/>
     </w:rPr>
   </w:style>
-  <w:style w:type="paragraph" w:styleId="Heading3">
+  <w:style w:type="paragraph" w:styleId="Ttulo3">
     <w:name w:val="heading 3"/>
     <w:basedOn w:val="Normal"/>
     <w:next w:val="Normal"/>
-    <w:link w:val="Heading3Char"/>
+    <w:link w:val="Ttulo3Car"/>
     <w:uiPriority w:val="1"/>
     <w:qFormat/>
     <w:rsid w:val="00BB1D52"/>
@@ -3173,11 +3189,11 @@
       <w:szCs w:val="18"/>
     </w:rPr>
   </w:style>
-  <w:style w:type="paragraph" w:styleId="Heading4">
+  <w:style w:type="paragraph" w:styleId="Ttulo4">
     <w:name w:val="heading 4"/>
     <w:basedOn w:val="Normal"/>
     <w:next w:val="Normal"/>
-    <w:link w:val="Heading4Char"/>
+    <w:link w:val="Ttulo4Car"/>
     <w:uiPriority w:val="1"/>
     <w:qFormat/>
     <w:rsid w:val="00BB1D52"/>
@@ -3198,11 +3214,11 @@
       <w:color w:val="000000" w:themeColor="text1"/>
     </w:rPr>
   </w:style>
-  <w:style w:type="paragraph" w:styleId="Heading5">
+  <w:style w:type="paragraph" w:styleId="Ttulo5">
     <w:name w:val="heading 5"/>
     <w:basedOn w:val="Normal"/>
     <w:next w:val="Normal"/>
-    <w:link w:val="Heading5Char"/>
+    <w:link w:val="Ttulo5Car"/>
     <w:uiPriority w:val="99"/>
     <w:unhideWhenUsed/>
     <w:qFormat/>
@@ -3222,11 +3238,11 @@
       <w:color w:val="243F60" w:themeColor="accent1" w:themeShade="7F"/>
     </w:rPr>
   </w:style>
-  <w:style w:type="paragraph" w:styleId="Heading6">
+  <w:style w:type="paragraph" w:styleId="Ttulo6">
     <w:name w:val="heading 6"/>
     <w:basedOn w:val="Normal"/>
     <w:next w:val="Normal"/>
-    <w:link w:val="Heading6Char"/>
+    <w:link w:val="Ttulo6Car"/>
     <w:uiPriority w:val="99"/>
     <w:unhideWhenUsed/>
     <w:qFormat/>
@@ -3248,11 +3264,11 @@
       <w:color w:val="243F60" w:themeColor="accent1" w:themeShade="7F"/>
     </w:rPr>
   </w:style>
-  <w:style w:type="paragraph" w:styleId="Heading7">
+  <w:style w:type="paragraph" w:styleId="Ttulo7">
     <w:name w:val="heading 7"/>
     <w:basedOn w:val="Normal"/>
     <w:next w:val="Normal"/>
-    <w:link w:val="Heading7Char"/>
+    <w:link w:val="Ttulo7Car"/>
     <w:uiPriority w:val="99"/>
     <w:unhideWhenUsed/>
     <w:qFormat/>
@@ -3274,11 +3290,11 @@
       <w:color w:val="404040" w:themeColor="text1" w:themeTint="BF"/>
     </w:rPr>
   </w:style>
-  <w:style w:type="paragraph" w:styleId="Heading8">
+  <w:style w:type="paragraph" w:styleId="Ttulo8">
     <w:name w:val="heading 8"/>
     <w:basedOn w:val="Normal"/>
     <w:next w:val="Normal"/>
-    <w:link w:val="Heading8Char"/>
+    <w:link w:val="Ttulo8Car"/>
     <w:uiPriority w:val="99"/>
     <w:unhideWhenUsed/>
     <w:qFormat/>
@@ -3298,11 +3314,11 @@
       <w:color w:val="404040" w:themeColor="text1" w:themeTint="BF"/>
     </w:rPr>
   </w:style>
-  <w:style w:type="paragraph" w:styleId="Heading9">
+  <w:style w:type="paragraph" w:styleId="Ttulo9">
     <w:name w:val="heading 9"/>
     <w:basedOn w:val="Normal"/>
     <w:next w:val="Normal"/>
-    <w:link w:val="Heading9Char"/>
+    <w:link w:val="Ttulo9Car"/>
     <w:uiPriority w:val="99"/>
     <w:semiHidden/>
     <w:unhideWhenUsed/>
@@ -3321,13 +3337,13 @@
       <w:color w:val="404040" w:themeColor="text1" w:themeTint="BF"/>
     </w:rPr>
   </w:style>
-  <w:style w:type="character" w:default="1" w:styleId="DefaultParagraphFont">
+  <w:style w:type="character" w:default="1" w:styleId="Fuentedeprrafopredeter">
     <w:name w:val="Default Paragraph Font"/>
     <w:uiPriority w:val="1"/>
     <w:semiHidden/>
     <w:unhideWhenUsed/>
   </w:style>
-  <w:style w:type="table" w:default="1" w:styleId="TableNormal">
+  <w:style w:type="table" w:default="1" w:styleId="Tablanormal">
     <w:name w:val="Normal Table"/>
     <w:uiPriority w:val="99"/>
     <w:semiHidden/>
@@ -3342,16 +3358,16 @@
       </w:tblCellMar>
     </w:tblPr>
   </w:style>
-  <w:style w:type="numbering" w:default="1" w:styleId="NoList">
+  <w:style w:type="numbering" w:default="1" w:styleId="Sinlista">
     <w:name w:val="No List"/>
     <w:uiPriority w:val="99"/>
     <w:semiHidden/>
     <w:unhideWhenUsed/>
   </w:style>
-  <w:style w:type="paragraph" w:styleId="Header">
+  <w:style w:type="paragraph" w:styleId="Encabezado">
     <w:name w:val="header"/>
     <w:basedOn w:val="Normal"/>
-    <w:link w:val="HeaderChar"/>
+    <w:link w:val="EncabezadoCar"/>
     <w:uiPriority w:val="99"/>
     <w:unhideWhenUsed/>
     <w:qFormat/>
@@ -3368,10 +3384,10 @@
       <w:caps/>
     </w:rPr>
   </w:style>
-  <w:style w:type="character" w:customStyle="1" w:styleId="HeaderChar">
-    <w:name w:val="Header Char"/>
-    <w:basedOn w:val="DefaultParagraphFont"/>
-    <w:link w:val="Header"/>
+  <w:style w:type="character" w:customStyle="1" w:styleId="EncabezadoCar">
+    <w:name w:val="Encabezado Car"/>
+    <w:basedOn w:val="Fuentedeprrafopredeter"/>
+    <w:link w:val="Encabezado"/>
     <w:uiPriority w:val="99"/>
     <w:rsid w:val="00A3186A"/>
     <w:rPr>
@@ -3382,10 +3398,10 @@
       <w:lang w:val="ca-ES" w:eastAsia="es-ES"/>
     </w:rPr>
   </w:style>
-  <w:style w:type="paragraph" w:styleId="Footer">
+  <w:style w:type="paragraph" w:styleId="Piedepgina">
     <w:name w:val="footer"/>
     <w:basedOn w:val="Normal"/>
-    <w:link w:val="FooterChar"/>
+    <w:link w:val="PiedepginaCar"/>
     <w:uiPriority w:val="99"/>
     <w:unhideWhenUsed/>
     <w:rsid w:val="00BB1D52"/>
@@ -3396,10 +3412,10 @@
       </w:tabs>
     </w:pPr>
   </w:style>
-  <w:style w:type="character" w:customStyle="1" w:styleId="FooterChar">
-    <w:name w:val="Footer Char"/>
-    <w:basedOn w:val="DefaultParagraphFont"/>
-    <w:link w:val="Footer"/>
+  <w:style w:type="character" w:customStyle="1" w:styleId="PiedepginaCar">
+    <w:name w:val="Pie de página Car"/>
+    <w:basedOn w:val="Fuentedeprrafopredeter"/>
+    <w:link w:val="Piedepgina"/>
     <w:uiPriority w:val="99"/>
     <w:rsid w:val="00BB1D52"/>
     <w:rPr>
@@ -3409,9 +3425,9 @@
       <w:lang w:val="ca-ES" w:eastAsia="es-ES"/>
     </w:rPr>
   </w:style>
-  <w:style w:type="character" w:styleId="Strong">
+  <w:style w:type="character" w:styleId="Textoennegrita">
     <w:name w:val="Strong"/>
-    <w:basedOn w:val="DefaultParagraphFont"/>
+    <w:basedOn w:val="Fuentedeprrafopredeter"/>
     <w:qFormat/>
     <w:rsid w:val="00BB1D52"/>
     <w:rPr>
@@ -3422,10 +3438,10 @@
       <w:iCs w:val="0"/>
     </w:rPr>
   </w:style>
-  <w:style w:type="paragraph" w:styleId="BalloonText">
+  <w:style w:type="paragraph" w:styleId="Textodeglobo">
     <w:name w:val="Balloon Text"/>
     <w:basedOn w:val="Normal"/>
-    <w:link w:val="BalloonTextChar"/>
+    <w:link w:val="TextodegloboCar"/>
     <w:unhideWhenUsed/>
     <w:rsid w:val="00BB1D52"/>
     <w:pPr>
@@ -3436,10 +3452,10 @@
       <w:szCs w:val="18"/>
     </w:rPr>
   </w:style>
-  <w:style w:type="character" w:customStyle="1" w:styleId="BalloonTextChar">
-    <w:name w:val="Balloon Text Char"/>
-    <w:basedOn w:val="DefaultParagraphFont"/>
-    <w:link w:val="BalloonText"/>
+  <w:style w:type="character" w:customStyle="1" w:styleId="TextodegloboCar">
+    <w:name w:val="Texto de globo Car"/>
+    <w:basedOn w:val="Fuentedeprrafopredeter"/>
+    <w:link w:val="Textodeglobo"/>
     <w:rsid w:val="00BB1D52"/>
     <w:rPr>
       <w:rFonts w:ascii="Lucida Grande" w:eastAsia="Verdana" w:hAnsi="Lucida Grande" w:cs="Lucida Grande"/>
@@ -3448,13 +3464,12 @@
       <w:lang w:val="ca-ES" w:eastAsia="es-ES"/>
     </w:rPr>
   </w:style>
-  <w:style w:type="table" w:styleId="TableGrid">
+  <w:style w:type="table" w:styleId="Tablaconcuadrcula">
     <w:name w:val="Table Grid"/>
-    <w:basedOn w:val="TableNormal"/>
+    <w:basedOn w:val="Tablanormal"/>
     <w:uiPriority w:val="59"/>
     <w:rsid w:val="00BB1D52"/>
     <w:tblPr>
-      <w:tblInd w:w="0" w:type="dxa"/>
       <w:tblBorders>
         <w:top w:val="single" w:sz="4" w:space="0" w:color="auto"/>
         <w:left w:val="single" w:sz="4" w:space="0" w:color="auto"/>
@@ -3463,17 +3478,11 @@
         <w:insideH w:val="single" w:sz="4" w:space="0" w:color="auto"/>
         <w:insideV w:val="single" w:sz="4" w:space="0" w:color="auto"/>
       </w:tblBorders>
-      <w:tblCellMar>
-        <w:top w:w="0" w:type="dxa"/>
-        <w:left w:w="108" w:type="dxa"/>
-        <w:bottom w:w="0" w:type="dxa"/>
-        <w:right w:w="108" w:type="dxa"/>
-      </w:tblCellMar>
     </w:tblPr>
   </w:style>
-  <w:style w:type="character" w:styleId="IntenseEmphasis">
+  <w:style w:type="character" w:styleId="nfasisintenso">
     <w:name w:val="Intense Emphasis"/>
-    <w:basedOn w:val="DefaultParagraphFont"/>
+    <w:basedOn w:val="Fuentedeprrafopredeter"/>
     <w:uiPriority w:val="21"/>
     <w:qFormat/>
     <w:rsid w:val="00BB1D52"/>
@@ -3485,10 +3494,10 @@
       <w:color w:val="000000" w:themeColor="text1"/>
     </w:rPr>
   </w:style>
-  <w:style w:type="character" w:customStyle="1" w:styleId="Heading1Char">
-    <w:name w:val="Heading 1 Char"/>
-    <w:basedOn w:val="DefaultParagraphFont"/>
-    <w:link w:val="Heading1"/>
+  <w:style w:type="character" w:customStyle="1" w:styleId="Ttulo1Car">
+    <w:name w:val="Título 1 Car"/>
+    <w:basedOn w:val="Fuentedeprrafopredeter"/>
+    <w:link w:val="Ttulo1"/>
     <w:uiPriority w:val="1"/>
     <w:rsid w:val="00BB1D52"/>
     <w:rPr>
@@ -3500,9 +3509,9 @@
       <w:lang w:val="ca-ES" w:eastAsia="es-ES"/>
     </w:rPr>
   </w:style>
-  <w:style w:type="character" w:styleId="Emphasis">
+  <w:style w:type="character" w:styleId="nfasis">
     <w:name w:val="Emphasis"/>
-    <w:basedOn w:val="DefaultParagraphFont"/>
+    <w:basedOn w:val="Fuentedeprrafopredeter"/>
     <w:uiPriority w:val="20"/>
     <w:rsid w:val="00BB1D52"/>
     <w:rPr>
@@ -3510,10 +3519,10 @@
       <w:iCs/>
     </w:rPr>
   </w:style>
-  <w:style w:type="character" w:customStyle="1" w:styleId="Heading2Char">
-    <w:name w:val="Heading 2 Char"/>
-    <w:basedOn w:val="DefaultParagraphFont"/>
-    <w:link w:val="Heading2"/>
+  <w:style w:type="character" w:customStyle="1" w:styleId="Ttulo2Car">
+    <w:name w:val="Título 2 Car"/>
+    <w:basedOn w:val="Fuentedeprrafopredeter"/>
+    <w:link w:val="Ttulo2"/>
     <w:uiPriority w:val="1"/>
     <w:rsid w:val="00BB1D52"/>
     <w:rPr>
@@ -3525,11 +3534,11 @@
       <w:lang w:val="ca-ES" w:eastAsia="es-ES"/>
     </w:rPr>
   </w:style>
-  <w:style w:type="paragraph" w:styleId="Title">
+  <w:style w:type="paragraph" w:styleId="Ttulo">
     <w:name w:val="Title"/>
     <w:basedOn w:val="Normal"/>
     <w:next w:val="Normal"/>
-    <w:link w:val="TitleChar"/>
+    <w:link w:val="TtuloCar"/>
     <w:uiPriority w:val="99"/>
     <w:rsid w:val="00BB1D52"/>
     <w:pPr>
@@ -3548,10 +3557,10 @@
       <w:szCs w:val="52"/>
     </w:rPr>
   </w:style>
-  <w:style w:type="character" w:customStyle="1" w:styleId="TitleChar">
-    <w:name w:val="Title Char"/>
-    <w:basedOn w:val="DefaultParagraphFont"/>
-    <w:link w:val="Title"/>
+  <w:style w:type="character" w:customStyle="1" w:styleId="TtuloCar">
+    <w:name w:val="Título Car"/>
+    <w:basedOn w:val="Fuentedeprrafopredeter"/>
+    <w:link w:val="Ttulo"/>
     <w:uiPriority w:val="99"/>
     <w:rsid w:val="00BB1D52"/>
     <w:rPr>
@@ -3564,18 +3573,18 @@
       <w:lang w:val="ca-ES" w:eastAsia="es-ES"/>
     </w:rPr>
   </w:style>
-  <w:style w:type="paragraph" w:styleId="Subtitle">
+  <w:style w:type="paragraph" w:styleId="Subttulo">
     <w:name w:val="Subtitle"/>
     <w:basedOn w:val="Normal"/>
     <w:next w:val="Normal"/>
-    <w:link w:val="SubtitleChar"/>
+    <w:link w:val="SubttuloCar"/>
     <w:uiPriority w:val="11"/>
     <w:rsid w:val="00BB1D52"/>
   </w:style>
-  <w:style w:type="character" w:customStyle="1" w:styleId="SubtitleChar">
-    <w:name w:val="Subtitle Char"/>
-    <w:basedOn w:val="DefaultParagraphFont"/>
-    <w:link w:val="Subtitle"/>
+  <w:style w:type="character" w:customStyle="1" w:styleId="SubttuloCar">
+    <w:name w:val="Subtítulo Car"/>
+    <w:basedOn w:val="Fuentedeprrafopredeter"/>
+    <w:link w:val="Subttulo"/>
     <w:uiPriority w:val="11"/>
     <w:rsid w:val="00BB1D52"/>
     <w:rPr>
@@ -3585,9 +3594,9 @@
       <w:lang w:val="ca-ES" w:eastAsia="es-ES"/>
     </w:rPr>
   </w:style>
-  <w:style w:type="character" w:styleId="SubtleEmphasis">
+  <w:style w:type="character" w:styleId="nfasissutil">
     <w:name w:val="Subtle Emphasis"/>
-    <w:basedOn w:val="DefaultParagraphFont"/>
+    <w:basedOn w:val="Fuentedeprrafopredeter"/>
     <w:uiPriority w:val="19"/>
     <w:qFormat/>
     <w:rsid w:val="00BB1D52"/>
@@ -3597,11 +3606,11 @@
       <w:color w:val="808080" w:themeColor="text1" w:themeTint="7F"/>
     </w:rPr>
   </w:style>
-  <w:style w:type="paragraph" w:styleId="Quote">
+  <w:style w:type="paragraph" w:styleId="Cita">
     <w:name w:val="Quote"/>
     <w:basedOn w:val="Normal"/>
     <w:next w:val="Normal"/>
-    <w:link w:val="QuoteChar"/>
+    <w:link w:val="CitaCar"/>
     <w:uiPriority w:val="29"/>
     <w:qFormat/>
     <w:rsid w:val="00BB1D52"/>
@@ -3611,10 +3620,10 @@
       <w:color w:val="000000" w:themeColor="text1"/>
     </w:rPr>
   </w:style>
-  <w:style w:type="character" w:customStyle="1" w:styleId="QuoteChar">
-    <w:name w:val="Quote Char"/>
-    <w:basedOn w:val="DefaultParagraphFont"/>
-    <w:link w:val="Quote"/>
+  <w:style w:type="character" w:customStyle="1" w:styleId="CitaCar">
+    <w:name w:val="Cita Car"/>
+    <w:basedOn w:val="Fuentedeprrafopredeter"/>
+    <w:link w:val="Cita"/>
     <w:uiPriority w:val="29"/>
     <w:rsid w:val="00BB1D52"/>
     <w:rPr>
@@ -3627,11 +3636,11 @@
       <w:lang w:val="ca-ES" w:eastAsia="es-ES"/>
     </w:rPr>
   </w:style>
-  <w:style w:type="paragraph" w:styleId="IntenseQuote">
+  <w:style w:type="paragraph" w:styleId="Citadestacada">
     <w:name w:val="Intense Quote"/>
     <w:basedOn w:val="Normal"/>
     <w:next w:val="Normal"/>
-    <w:link w:val="IntenseQuoteChar"/>
+    <w:link w:val="CitadestacadaCar"/>
     <w:uiPriority w:val="30"/>
     <w:rsid w:val="00BB1D52"/>
     <w:pPr>
@@ -3649,10 +3658,10 @@
       <w:color w:val="4F81BD" w:themeColor="accent1"/>
     </w:rPr>
   </w:style>
-  <w:style w:type="character" w:customStyle="1" w:styleId="IntenseQuoteChar">
-    <w:name w:val="Intense Quote Char"/>
-    <w:basedOn w:val="DefaultParagraphFont"/>
-    <w:link w:val="IntenseQuote"/>
+  <w:style w:type="character" w:customStyle="1" w:styleId="CitadestacadaCar">
+    <w:name w:val="Cita destacada Car"/>
+    <w:basedOn w:val="Fuentedeprrafopredeter"/>
+    <w:link w:val="Citadestacada"/>
     <w:uiPriority w:val="30"/>
     <w:rsid w:val="00BB1D52"/>
     <w:rPr>
@@ -3667,9 +3676,9 @@
       <w:lang w:val="ca-ES" w:eastAsia="es-ES"/>
     </w:rPr>
   </w:style>
-  <w:style w:type="character" w:styleId="SubtleReference">
+  <w:style w:type="character" w:styleId="Referenciasutil">
     <w:name w:val="Subtle Reference"/>
-    <w:basedOn w:val="DefaultParagraphFont"/>
+    <w:basedOn w:val="Fuentedeprrafopredeter"/>
     <w:uiPriority w:val="31"/>
     <w:rsid w:val="00BB1D52"/>
     <w:rPr>
@@ -3678,9 +3687,9 @@
       <w:u w:val="single"/>
     </w:rPr>
   </w:style>
-  <w:style w:type="character" w:styleId="IntenseReference">
+  <w:style w:type="character" w:styleId="Referenciaintensa">
     <w:name w:val="Intense Reference"/>
-    <w:basedOn w:val="DefaultParagraphFont"/>
+    <w:basedOn w:val="Fuentedeprrafopredeter"/>
     <w:uiPriority w:val="32"/>
     <w:rsid w:val="00BB1D52"/>
     <w:rPr>
@@ -3692,9 +3701,9 @@
       <w:u w:val="single"/>
     </w:rPr>
   </w:style>
-  <w:style w:type="character" w:styleId="BookTitle">
+  <w:style w:type="character" w:styleId="Ttulodellibro">
     <w:name w:val="Book Title"/>
-    <w:basedOn w:val="DefaultParagraphFont"/>
+    <w:basedOn w:val="Fuentedeprrafopredeter"/>
     <w:uiPriority w:val="33"/>
     <w:rsid w:val="00BB1D52"/>
     <w:rPr>
@@ -3704,7 +3713,7 @@
       <w:spacing w:val="5"/>
     </w:rPr>
   </w:style>
-  <w:style w:type="paragraph" w:styleId="ListParagraph">
+  <w:style w:type="paragraph" w:styleId="Prrafodelista">
     <w:name w:val="List Paragraph"/>
     <w:basedOn w:val="Normal"/>
     <w:uiPriority w:val="34"/>
@@ -3715,10 +3724,10 @@
       <w:contextualSpacing/>
     </w:pPr>
   </w:style>
-  <w:style w:type="character" w:customStyle="1" w:styleId="Heading3Char">
-    <w:name w:val="Heading 3 Char"/>
-    <w:basedOn w:val="DefaultParagraphFont"/>
-    <w:link w:val="Heading3"/>
+  <w:style w:type="character" w:customStyle="1" w:styleId="Ttulo3Car">
+    <w:name w:val="Título 3 Car"/>
+    <w:basedOn w:val="Fuentedeprrafopredeter"/>
+    <w:link w:val="Ttulo3"/>
     <w:uiPriority w:val="1"/>
     <w:rsid w:val="00BB1D52"/>
     <w:rPr>
@@ -3729,10 +3738,10 @@
       <w:lang w:val="ca-ES" w:eastAsia="es-ES"/>
     </w:rPr>
   </w:style>
-  <w:style w:type="character" w:customStyle="1" w:styleId="Heading4Char">
-    <w:name w:val="Heading 4 Char"/>
-    <w:basedOn w:val="DefaultParagraphFont"/>
-    <w:link w:val="Heading4"/>
+  <w:style w:type="character" w:customStyle="1" w:styleId="Ttulo4Car">
+    <w:name w:val="Título 4 Car"/>
+    <w:basedOn w:val="Fuentedeprrafopredeter"/>
+    <w:link w:val="Ttulo4"/>
     <w:uiPriority w:val="1"/>
     <w:rsid w:val="00BB1D52"/>
     <w:rPr>
@@ -3745,10 +3754,10 @@
       <w:lang w:val="ca-ES" w:eastAsia="es-ES"/>
     </w:rPr>
   </w:style>
-  <w:style w:type="character" w:customStyle="1" w:styleId="Heading5Char">
-    <w:name w:val="Heading 5 Char"/>
-    <w:basedOn w:val="DefaultParagraphFont"/>
-    <w:link w:val="Heading5"/>
+  <w:style w:type="character" w:customStyle="1" w:styleId="Ttulo5Car">
+    <w:name w:val="Título 5 Car"/>
+    <w:basedOn w:val="Fuentedeprrafopredeter"/>
+    <w:link w:val="Ttulo5"/>
     <w:uiPriority w:val="99"/>
     <w:rsid w:val="00BB1D52"/>
     <w:rPr>
@@ -3759,10 +3768,10 @@
       <w:lang w:val="ca-ES" w:eastAsia="es-ES"/>
     </w:rPr>
   </w:style>
-  <w:style w:type="character" w:customStyle="1" w:styleId="Heading6Char">
-    <w:name w:val="Heading 6 Char"/>
-    <w:basedOn w:val="DefaultParagraphFont"/>
-    <w:link w:val="Heading6"/>
+  <w:style w:type="character" w:customStyle="1" w:styleId="Ttulo6Car">
+    <w:name w:val="Título 6 Car"/>
+    <w:basedOn w:val="Fuentedeprrafopredeter"/>
+    <w:link w:val="Ttulo6"/>
     <w:uiPriority w:val="99"/>
     <w:rsid w:val="00BB1D52"/>
     <w:rPr>
@@ -3775,10 +3784,10 @@
       <w:lang w:val="ca-ES" w:eastAsia="es-ES"/>
     </w:rPr>
   </w:style>
-  <w:style w:type="character" w:customStyle="1" w:styleId="Heading7Char">
-    <w:name w:val="Heading 7 Char"/>
-    <w:basedOn w:val="DefaultParagraphFont"/>
-    <w:link w:val="Heading7"/>
+  <w:style w:type="character" w:customStyle="1" w:styleId="Ttulo7Car">
+    <w:name w:val="Título 7 Car"/>
+    <w:basedOn w:val="Fuentedeprrafopredeter"/>
+    <w:link w:val="Ttulo7"/>
     <w:uiPriority w:val="99"/>
     <w:rsid w:val="00BB1D52"/>
     <w:rPr>
@@ -3791,10 +3800,10 @@
       <w:lang w:val="ca-ES" w:eastAsia="es-ES"/>
     </w:rPr>
   </w:style>
-  <w:style w:type="character" w:customStyle="1" w:styleId="Heading8Char">
-    <w:name w:val="Heading 8 Char"/>
-    <w:basedOn w:val="DefaultParagraphFont"/>
-    <w:link w:val="Heading8"/>
+  <w:style w:type="character" w:customStyle="1" w:styleId="Ttulo8Car">
+    <w:name w:val="Título 8 Car"/>
+    <w:basedOn w:val="Fuentedeprrafopredeter"/>
+    <w:link w:val="Ttulo8"/>
     <w:uiPriority w:val="99"/>
     <w:rsid w:val="00BB1D52"/>
     <w:rPr>
@@ -3805,10 +3814,10 @@
       <w:lang w:val="ca-ES" w:eastAsia="es-ES"/>
     </w:rPr>
   </w:style>
-  <w:style w:type="character" w:customStyle="1" w:styleId="Heading9Char">
-    <w:name w:val="Heading 9 Char"/>
-    <w:basedOn w:val="DefaultParagraphFont"/>
-    <w:link w:val="Heading9"/>
+  <w:style w:type="character" w:customStyle="1" w:styleId="Ttulo9Car">
+    <w:name w:val="Título 9 Car"/>
+    <w:basedOn w:val="Fuentedeprrafopredeter"/>
+    <w:link w:val="Ttulo9"/>
     <w:uiPriority w:val="99"/>
     <w:semiHidden/>
     <w:rsid w:val="00BB1D52"/>
@@ -3822,7 +3831,7 @@
       <w:lang w:val="ca-ES" w:eastAsia="es-ES"/>
     </w:rPr>
   </w:style>
-  <w:style w:type="paragraph" w:styleId="Caption">
+  <w:style w:type="paragraph" w:styleId="Descripcin">
     <w:name w:val="caption"/>
     <w:basedOn w:val="Normal"/>
     <w:next w:val="Normal"/>
@@ -3841,7 +3850,7 @@
       <w:szCs w:val="18"/>
     </w:rPr>
   </w:style>
-  <w:style w:type="paragraph" w:styleId="NoSpacing">
+  <w:style w:type="paragraph" w:styleId="Sinespaciado">
     <w:name w:val="No Spacing"/>
     <w:basedOn w:val="Normal"/>
     <w:uiPriority w:val="99"/>
@@ -3851,9 +3860,9 @@
       <w:spacing w:line="240" w:lineRule="auto"/>
     </w:pPr>
   </w:style>
-  <w:style w:type="paragraph" w:styleId="TOCHeading">
+  <w:style w:type="paragraph" w:styleId="TtuloTDC">
     <w:name w:val="TOC Heading"/>
-    <w:basedOn w:val="Heading1"/>
+    <w:basedOn w:val="Ttulo1"/>
     <w:next w:val="Normal"/>
     <w:uiPriority w:val="39"/>
     <w:unhideWhenUsed/>
@@ -3892,9 +3901,9 @@
       <w:lang w:val="es-ES"/>
     </w:rPr>
   </w:style>
-  <w:style w:type="character" w:styleId="Hyperlink">
+  <w:style w:type="character" w:styleId="Hipervnculo">
     <w:name w:val="Hyperlink"/>
-    <w:basedOn w:val="DefaultParagraphFont"/>
+    <w:basedOn w:val="Fuentedeprrafopredeter"/>
     <w:uiPriority w:val="99"/>
     <w:unhideWhenUsed/>
     <w:rsid w:val="00BB1D52"/>
@@ -3917,7 +3926,7 @@
   </w:style>
   <w:style w:type="character" w:customStyle="1" w:styleId="LinkCar">
     <w:name w:val="Link Car"/>
-    <w:basedOn w:val="DefaultParagraphFont"/>
+    <w:basedOn w:val="Fuentedeprrafopredeter"/>
     <w:link w:val="Link"/>
     <w:rsid w:val="00BB1D52"/>
     <w:rPr>
@@ -3929,9 +3938,9 @@
       <w:lang w:val="ca-ES" w:eastAsia="es-ES"/>
     </w:rPr>
   </w:style>
-  <w:style w:type="table" w:styleId="DarkList-Accent4">
+  <w:style w:type="table" w:styleId="Listaoscura-nfasis4">
     <w:name w:val="Dark List Accent 4"/>
-    <w:basedOn w:val="TableNormal"/>
+    <w:basedOn w:val="Tablanormal"/>
     <w:uiPriority w:val="70"/>
     <w:rsid w:val="00BB1D52"/>
     <w:rPr>
@@ -3940,13 +3949,6 @@
     <w:tblPr>
       <w:tblStyleRowBandSize w:val="1"/>
       <w:tblStyleColBandSize w:val="1"/>
-      <w:tblInd w:w="0" w:type="dxa"/>
-      <w:tblCellMar>
-        <w:top w:w="0" w:type="dxa"/>
-        <w:left w:w="108" w:type="dxa"/>
-        <w:bottom w:w="0" w:type="dxa"/>
-        <w:right w:w="108" w:type="dxa"/>
-      </w:tblCellMar>
     </w:tblPr>
     <w:tcPr>
       <w:shd w:val="clear" w:color="auto" w:fill="8064A2" w:themeFill="accent4"/>
@@ -4042,7 +4044,7 @@
   </w:style>
   <w:style w:type="table" w:customStyle="1" w:styleId="StarTable">
     <w:name w:val="StarTable"/>
-    <w:basedOn w:val="TableGrid"/>
+    <w:basedOn w:val="Tablaconcuadrcula"/>
     <w:uiPriority w:val="99"/>
     <w:rsid w:val="00712575"/>
     <w:rPr>
@@ -4050,18 +4052,14 @@
       <w:sz w:val="20"/>
     </w:rPr>
     <w:tblPr>
-      <w:tblInd w:w="0" w:type="dxa"/>
       <w:tblBorders>
         <w:top w:val="single" w:sz="12" w:space="0" w:color="auto"/>
+        <w:left w:val="none" w:sz="0" w:space="0" w:color="auto"/>
         <w:bottom w:val="single" w:sz="12" w:space="0" w:color="auto"/>
+        <w:right w:val="none" w:sz="0" w:space="0" w:color="auto"/>
         <w:insideH w:val="single" w:sz="8" w:space="0" w:color="auto"/>
+        <w:insideV w:val="none" w:sz="0" w:space="0" w:color="auto"/>
       </w:tblBorders>
-      <w:tblCellMar>
-        <w:top w:w="0" w:type="dxa"/>
-        <w:left w:w="108" w:type="dxa"/>
-        <w:bottom w:w="0" w:type="dxa"/>
-        <w:right w:w="108" w:type="dxa"/>
-      </w:tblCellMar>
     </w:tblPr>
     <w:tcPr>
       <w:tcMar>
@@ -4113,9 +4111,9 @@
       </w:rPr>
     </w:tblStylePr>
   </w:style>
-  <w:style w:type="table" w:styleId="LightShading-Accent3">
+  <w:style w:type="table" w:styleId="Sombreadoclaro-nfasis3">
     <w:name w:val="Light Shading Accent 3"/>
-    <w:basedOn w:val="TableNormal"/>
+    <w:basedOn w:val="Tablanormal"/>
     <w:uiPriority w:val="60"/>
     <w:rsid w:val="00BB1D52"/>
     <w:rPr>
@@ -4124,17 +4122,10 @@
     <w:tblPr>
       <w:tblStyleRowBandSize w:val="1"/>
       <w:tblStyleColBandSize w:val="1"/>
-      <w:tblInd w:w="0" w:type="dxa"/>
       <w:tblBorders>
         <w:top w:val="single" w:sz="8" w:space="0" w:color="9BBB59" w:themeColor="accent3"/>
         <w:bottom w:val="single" w:sz="8" w:space="0" w:color="9BBB59" w:themeColor="accent3"/>
       </w:tblBorders>
-      <w:tblCellMar>
-        <w:top w:w="0" w:type="dxa"/>
-        <w:left w:w="108" w:type="dxa"/>
-        <w:bottom w:w="0" w:type="dxa"/>
-        <w:right w:w="108" w:type="dxa"/>
-      </w:tblCellMar>
     </w:tblPr>
     <w:tblStylePr w:type="firstRow">
       <w:pPr>
@@ -4213,9 +4204,9 @@
       </w:tcPr>
     </w:tblStylePr>
   </w:style>
-  <w:style w:type="character" w:styleId="PageNumber">
+  <w:style w:type="character" w:styleId="Nmerodepgina">
     <w:name w:val="page number"/>
-    <w:basedOn w:val="DefaultParagraphFont"/>
+    <w:basedOn w:val="Fuentedeprrafopredeter"/>
     <w:uiPriority w:val="99"/>
     <w:semiHidden/>
     <w:unhideWhenUsed/>
@@ -4223,7 +4214,7 @@
   </w:style>
   <w:style w:type="table" w:customStyle="1" w:styleId="Alert">
     <w:name w:val="Alert"/>
-    <w:basedOn w:val="TableNormal"/>
+    <w:basedOn w:val="Tablanormal"/>
     <w:uiPriority w:val="99"/>
     <w:rsid w:val="00BB1D52"/>
     <w:pPr>
@@ -4233,12 +4224,8 @@
       <w:color w:val="0074BA"/>
     </w:rPr>
     <w:tblPr>
-      <w:tblInd w:w="0" w:type="dxa"/>
       <w:tblCellMar>
-        <w:top w:w="0" w:type="dxa"/>
         <w:left w:w="0" w:type="dxa"/>
-        <w:bottom w:w="0" w:type="dxa"/>
-        <w:right w:w="108" w:type="dxa"/>
       </w:tblCellMar>
     </w:tblPr>
     <w:tcPr>
@@ -4279,7 +4266,7 @@
   </w:style>
   <w:style w:type="character" w:customStyle="1" w:styleId="IconesCar">
     <w:name w:val="Icones Car"/>
-    <w:basedOn w:val="DefaultParagraphFont"/>
+    <w:basedOn w:val="Fuentedeprrafopredeter"/>
     <w:link w:val="Icones"/>
     <w:rsid w:val="00BB1D52"/>
     <w:rPr>
@@ -4292,7 +4279,7 @@
   </w:style>
   <w:style w:type="table" w:customStyle="1" w:styleId="StarTable2">
     <w:name w:val="StarTable2"/>
-    <w:basedOn w:val="TableNormal"/>
+    <w:basedOn w:val="Tablanormal"/>
     <w:uiPriority w:val="99"/>
     <w:qFormat/>
     <w:rsid w:val="00712575"/>
@@ -4301,18 +4288,11 @@
       <w:sz w:val="20"/>
     </w:rPr>
     <w:tblPr>
-      <w:tblInd w:w="0" w:type="dxa"/>
       <w:tblBorders>
         <w:top w:val="single" w:sz="12" w:space="0" w:color="auto"/>
         <w:bottom w:val="single" w:sz="12" w:space="0" w:color="auto"/>
         <w:insideH w:val="single" w:sz="6" w:space="0" w:color="auto"/>
       </w:tblBorders>
-      <w:tblCellMar>
-        <w:top w:w="0" w:type="dxa"/>
-        <w:left w:w="108" w:type="dxa"/>
-        <w:bottom w:w="0" w:type="dxa"/>
-        <w:right w:w="108" w:type="dxa"/>
-      </w:tblCellMar>
     </w:tblPr>
     <w:tcPr>
       <w:tcMar>
@@ -4324,7 +4304,7 @@
   </w:style>
   <w:style w:type="table" w:customStyle="1" w:styleId="Estilo1">
     <w:name w:val="Estilo1"/>
-    <w:basedOn w:val="TableNormal"/>
+    <w:basedOn w:val="Tablanormal"/>
     <w:uiPriority w:val="99"/>
     <w:qFormat/>
     <w:rsid w:val="00BB1D52"/>
@@ -4334,19 +4314,15 @@
       <w:sz w:val="20"/>
     </w:rPr>
     <w:tblPr>
-      <w:tblInd w:w="0" w:type="dxa"/>
       <w:tblCellMar>
-        <w:top w:w="0" w:type="dxa"/>
         <w:left w:w="0" w:type="dxa"/>
-        <w:bottom w:w="0" w:type="dxa"/>
-        <w:right w:w="108" w:type="dxa"/>
       </w:tblCellMar>
     </w:tblPr>
     <w:tcPr>
       <w:shd w:val="clear" w:color="auto" w:fill="auto"/>
     </w:tcPr>
   </w:style>
-  <w:style w:type="paragraph" w:styleId="TOC1">
+  <w:style w:type="paragraph" w:styleId="TDC1">
     <w:name w:val="toc 1"/>
     <w:basedOn w:val="Normal"/>
     <w:next w:val="Normal"/>
@@ -4366,7 +4342,7 @@
       <w:szCs w:val="22"/>
     </w:rPr>
   </w:style>
-  <w:style w:type="paragraph" w:styleId="TOC2">
+  <w:style w:type="paragraph" w:styleId="TDC2">
     <w:name w:val="toc 2"/>
     <w:basedOn w:val="Normal"/>
     <w:next w:val="Normal"/>
@@ -4381,7 +4357,7 @@
       <w:szCs w:val="22"/>
     </w:rPr>
   </w:style>
-  <w:style w:type="paragraph" w:styleId="EnvelopeReturn">
+  <w:style w:type="paragraph" w:styleId="Remitedesobre">
     <w:name w:val="envelope return"/>
     <w:basedOn w:val="Normal"/>
     <w:rsid w:val="00BB1D52"/>
@@ -4396,15 +4372,15 @@
       <w:lang w:val="en-US"/>
     </w:rPr>
   </w:style>
-  <w:style w:type="paragraph" w:styleId="List">
+  <w:style w:type="paragraph" w:styleId="Lista">
     <w:name w:val="List"/>
-    <w:basedOn w:val="BodyText"/>
-    <w:rsid w:val="00BB1D52"/>
-  </w:style>
-  <w:style w:type="paragraph" w:styleId="BodyText">
+    <w:basedOn w:val="Textoindependiente"/>
+    <w:rsid w:val="00BB1D52"/>
+  </w:style>
+  <w:style w:type="paragraph" w:styleId="Textoindependiente">
     <w:name w:val="Body Text"/>
     <w:basedOn w:val="Normal"/>
-    <w:link w:val="BodyTextChar"/>
+    <w:link w:val="TextoindependienteCar"/>
     <w:uiPriority w:val="99"/>
     <w:rsid w:val="00BB1D52"/>
     <w:pPr>
@@ -4416,10 +4392,10 @@
       <w:lang w:val="en-US"/>
     </w:rPr>
   </w:style>
-  <w:style w:type="character" w:customStyle="1" w:styleId="BodyTextChar">
-    <w:name w:val="Body Text Char"/>
-    <w:basedOn w:val="DefaultParagraphFont"/>
-    <w:link w:val="BodyText"/>
+  <w:style w:type="character" w:customStyle="1" w:styleId="TextoindependienteCar">
+    <w:name w:val="Texto independiente Car"/>
+    <w:basedOn w:val="Fuentedeprrafopredeter"/>
+    <w:link w:val="Textoindependiente"/>
     <w:uiPriority w:val="99"/>
     <w:rsid w:val="00BB1D52"/>
     <w:rPr>
@@ -4440,7 +4416,7 @@
   <w:style w:type="paragraph" w:customStyle="1" w:styleId="Heading">
     <w:name w:val="Heading"/>
     <w:basedOn w:val="Normal"/>
-    <w:next w:val="BodyText"/>
+    <w:next w:val="Textoindependiente"/>
     <w:rsid w:val="00BB1D52"/>
     <w:pPr>
       <w:keepNext/>
@@ -4457,7 +4433,7 @@
   </w:style>
   <w:style w:type="paragraph" w:customStyle="1" w:styleId="TableContents">
     <w:name w:val="Table Contents"/>
-    <w:basedOn w:val="BodyText"/>
+    <w:basedOn w:val="Textoindependiente"/>
     <w:rsid w:val="00BB1D52"/>
   </w:style>
   <w:style w:type="paragraph" w:customStyle="1" w:styleId="Caption1">
@@ -4481,7 +4457,7 @@
   </w:style>
   <w:style w:type="paragraph" w:customStyle="1" w:styleId="Framecontents">
     <w:name w:val="Frame contents"/>
-    <w:basedOn w:val="BodyText"/>
+    <w:basedOn w:val="Textoindependiente"/>
     <w:rsid w:val="00BB1D52"/>
   </w:style>
   <w:style w:type="paragraph" w:customStyle="1" w:styleId="Index">
@@ -4516,7 +4492,7 @@
   <w:style w:type="paragraph" w:customStyle="1" w:styleId="HorizontalLine">
     <w:name w:val="Horizontal Line"/>
     <w:basedOn w:val="Normal"/>
-    <w:next w:val="BodyText"/>
+    <w:next w:val="Textoindependiente"/>
     <w:rsid w:val="00BB1D52"/>
     <w:pPr>
       <w:pBdr>
@@ -4534,7 +4510,7 @@
   </w:style>
   <w:style w:type="character" w:customStyle="1" w:styleId="apple-style-span">
     <w:name w:val="apple-style-span"/>
-    <w:basedOn w:val="DefaultParagraphFont"/>
+    <w:basedOn w:val="Fuentedeprrafopredeter"/>
     <w:uiPriority w:val="99"/>
     <w:rsid w:val="00BB1D52"/>
   </w:style>
@@ -4572,7 +4548,7 @@
       <w:b/>
     </w:rPr>
   </w:style>
-  <w:style w:type="paragraph" w:styleId="TOC3">
+  <w:style w:type="paragraph" w:styleId="TDC3">
     <w:name w:val="toc 3"/>
     <w:basedOn w:val="Normal"/>
     <w:next w:val="Normal"/>
@@ -4589,7 +4565,7 @@
   </w:style>
   <w:style w:type="table" w:customStyle="1" w:styleId="ColorfulList1">
     <w:name w:val="Colorful List1"/>
-    <w:basedOn w:val="TableNormal"/>
+    <w:basedOn w:val="Tablanormal"/>
     <w:uiPriority w:val="72"/>
     <w:rsid w:val="003A69AB"/>
     <w:rPr>
@@ -4602,13 +4578,6 @@
     <w:tblPr>
       <w:tblStyleRowBandSize w:val="1"/>
       <w:tblStyleColBandSize w:val="1"/>
-      <w:tblInd w:w="0" w:type="dxa"/>
-      <w:tblCellMar>
-        <w:top w:w="0" w:type="dxa"/>
-        <w:left w:w="108" w:type="dxa"/>
-        <w:bottom w:w="0" w:type="dxa"/>
-        <w:right w:w="108" w:type="dxa"/>
-      </w:tblCellMar>
     </w:tblPr>
     <w:tcPr>
       <w:shd w:val="clear" w:color="auto" w:fill="E6E6E6" w:themeFill="text1" w:themeFillTint="19"/>
@@ -4676,7 +4645,7 @@
   </w:style>
   <w:style w:type="table" w:customStyle="1" w:styleId="StarHeader">
     <w:name w:val="StarHeader"/>
-    <w:basedOn w:val="TableNormal"/>
+    <w:basedOn w:val="Tablanormal"/>
     <w:uiPriority w:val="99"/>
     <w:qFormat/>
     <w:rsid w:val="00A3186A"/>
@@ -4684,17 +4653,13 @@
       <w:rFonts w:ascii="HelveticaNeueLT Com 67 MdCn" w:hAnsi="HelveticaNeueLT Com 67 MdCn"/>
     </w:rPr>
     <w:tblPr>
-      <w:tblInd w:w="0" w:type="dxa"/>
       <w:tblBorders>
         <w:top w:val="single" w:sz="8" w:space="0" w:color="auto"/>
         <w:bottom w:val="single" w:sz="8" w:space="0" w:color="auto"/>
         <w:insideH w:val="single" w:sz="8" w:space="0" w:color="auto"/>
       </w:tblBorders>
       <w:tblCellMar>
-        <w:top w:w="0" w:type="dxa"/>
         <w:left w:w="0" w:type="dxa"/>
-        <w:bottom w:w="0" w:type="dxa"/>
-        <w:right w:w="108" w:type="dxa"/>
       </w:tblCellMar>
     </w:tblPr>
     <w:tcPr>
@@ -5027,7 +4992,7 @@
 </file>
 
 <file path=customXml/itemProps1.xml><?xml version="1.0" encoding="utf-8"?>
-<ds:datastoreItem xmlns:ds="http://schemas.openxmlformats.org/officeDocument/2006/customXml" ds:itemID="{CFA238AE-7D03-45CA-B85D-B754DF26556A}">
+<ds:datastoreItem xmlns:ds="http://schemas.openxmlformats.org/officeDocument/2006/customXml" ds:itemID="{9FA42F00-65E8-44BC-A778-35248A23E2FC}">
   <ds:schemaRefs>
     <ds:schemaRef ds:uri="http://schemas.openxmlformats.org/officeDocument/2006/bibliography"/>
   </ds:schemaRefs>

</xml_diff>

<commit_message>
DOC: Update user documentation with the latest additions. #2110 #2726
</commit_message>
<xml_diff>
--- a/starviewer/doc/help/shortcuts/CA_Starviewer_Shortcuts_guide.docx
+++ b/starviewer/doc/help/shortcuts/CA_Starviewer_Shortcuts_guide.docx
@@ -1,6 +1,6 @@
 
 <file path=word/document.xml><?xml version="1.0" encoding="utf-8"?>
-<w:document xmlns:wpc="http://schemas.microsoft.com/office/word/2010/wordprocessingCanvas" xmlns:cx="http://schemas.microsoft.com/office/drawing/2014/chartex" xmlns:cx1="http://schemas.microsoft.com/office/drawing/2015/9/8/chartex" xmlns:mc="http://schemas.openxmlformats.org/markup-compatibility/2006" xmlns:o="urn:schemas-microsoft-com:office:office" xmlns:r="http://schemas.openxmlformats.org/officeDocument/2006/relationships" xmlns:m="http://schemas.openxmlformats.org/officeDocument/2006/math" xmlns:v="urn:schemas-microsoft-com:vml" xmlns:wp14="http://schemas.microsoft.com/office/word/2010/wordprocessingDrawing" xmlns:wp="http://schemas.openxmlformats.org/drawingml/2006/wordprocessingDrawing" xmlns:w10="urn:schemas-microsoft-com:office:word" xmlns:w="http://schemas.openxmlformats.org/wordprocessingml/2006/main" xmlns:w14="http://schemas.microsoft.com/office/word/2010/wordml" xmlns:w15="http://schemas.microsoft.com/office/word/2012/wordml" xmlns:w16se="http://schemas.microsoft.com/office/word/2015/wordml/symex" xmlns:wpg="http://schemas.microsoft.com/office/word/2010/wordprocessingGroup" xmlns:wpi="http://schemas.microsoft.com/office/word/2010/wordprocessingInk" xmlns:wne="http://schemas.microsoft.com/office/word/2006/wordml" xmlns:wps="http://schemas.microsoft.com/office/word/2010/wordprocessingShape" mc:Ignorable="w14 w15 w16se wp14">
+<w:document xmlns:wpc="http://schemas.microsoft.com/office/word/2010/wordprocessingCanvas" xmlns:mo="http://schemas.microsoft.com/office/mac/office/2008/main" xmlns:mc="http://schemas.openxmlformats.org/markup-compatibility/2006" xmlns:mv="urn:schemas-microsoft-com:mac:vml" xmlns:o="urn:schemas-microsoft-com:office:office" xmlns:r="http://schemas.openxmlformats.org/officeDocument/2006/relationships" xmlns:m="http://schemas.openxmlformats.org/officeDocument/2006/math" xmlns:v="urn:schemas-microsoft-com:vml" xmlns:wp14="http://schemas.microsoft.com/office/word/2010/wordprocessingDrawing" xmlns:wp="http://schemas.openxmlformats.org/drawingml/2006/wordprocessingDrawing" xmlns:w10="urn:schemas-microsoft-com:office:word" xmlns:w="http://schemas.openxmlformats.org/wordprocessingml/2006/main" xmlns:w14="http://schemas.microsoft.com/office/word/2010/wordml" xmlns:w15="http://schemas.microsoft.com/office/word/2012/wordml" xmlns:wpg="http://schemas.microsoft.com/office/word/2010/wordprocessingGroup" xmlns:wpi="http://schemas.microsoft.com/office/word/2010/wordprocessingInk" xmlns:wne="http://schemas.microsoft.com/office/word/2006/wordml" xmlns:wps="http://schemas.microsoft.com/office/word/2010/wordprocessingShape" mc:Ignorable="w14 w15 wp14 mv">
   <w:body>
     <w:p>
       <w:pPr>
@@ -8,19 +8,20 @@
           <w:lang w:val="es-ES"/>
         </w:rPr>
       </w:pPr>
+      <w:bookmarkStart w:id="0" w:name="_GoBack"/>
       <w:r>
         <w:rPr>
           <w:noProof/>
-          <w:lang w:eastAsia="ca-ES"/>
+          <w:lang w:val="en-US" w:eastAsia="en-US"/>
         </w:rPr>
         <w:drawing>
-          <wp:anchor distT="0" distB="0" distL="114300" distR="114300" simplePos="0" relativeHeight="251659264" behindDoc="1" locked="0" layoutInCell="1" allowOverlap="1">
+          <wp:anchor distT="0" distB="0" distL="114300" distR="114300" simplePos="0" relativeHeight="251659264" behindDoc="1" locked="0" layoutInCell="1" allowOverlap="1" wp14:anchorId="1758D576" wp14:editId="4601D95F">
             <wp:simplePos x="0" y="0"/>
             <wp:positionH relativeFrom="column">
               <wp:posOffset>-635</wp:posOffset>
             </wp:positionH>
             <wp:positionV relativeFrom="paragraph">
-              <wp:posOffset>74295</wp:posOffset>
+              <wp:posOffset>76200</wp:posOffset>
             </wp:positionV>
             <wp:extent cx="9074785" cy="3261360"/>
             <wp:effectExtent l="0" t="0" r="0" b="0"/>
@@ -69,6 +70,7 @@
           </wp:anchor>
         </w:drawing>
       </w:r>
+      <w:bookmarkEnd w:id="0"/>
       <w:r>
         <w:rPr>
           <w:lang w:val="es-ES"/>
@@ -106,10 +108,10 @@
             <w:r>
               <w:rPr>
                 <w:noProof/>
-                <w:lang w:eastAsia="ca-ES"/>
+                <w:lang w:val="en-US" w:eastAsia="en-US"/>
               </w:rPr>
               <w:drawing>
-                <wp:inline distT="0" distB="0" distL="0" distR="0">
+                <wp:inline distT="0" distB="0" distL="0" distR="0" wp14:anchorId="4FFCF29E" wp14:editId="35F480D3">
                   <wp:extent cx="212422" cy="212422"/>
                   <wp:effectExtent l="0" t="0" r="0" b="0"/>
                   <wp:docPr id="26" name="Imagen 2" descr="C:\Documents and Settings\Roger\starviewer\src\main\images\axial.png"/>
@@ -212,10 +214,10 @@
                 <w:noProof/>
                 <w:sz w:val="22"/>
                 <w:szCs w:val="22"/>
-                <w:lang w:eastAsia="ca-ES"/>
+                <w:lang w:val="en-US" w:eastAsia="en-US"/>
               </w:rPr>
               <w:drawing>
-                <wp:inline distT="0" distB="0" distL="0" distR="0">
+                <wp:inline distT="0" distB="0" distL="0" distR="0" wp14:anchorId="7FFEE7EE" wp14:editId="71148806">
                   <wp:extent cx="206734" cy="206734"/>
                   <wp:effectExtent l="19050" t="0" r="2816" b="0"/>
                   <wp:docPr id="27" name="Imagen 6" descr="C:\Documents and Settings\Roger\starviewer\src\main\images\new.png"/>
@@ -320,10 +322,10 @@
                 <w:noProof/>
                 <w:sz w:val="22"/>
                 <w:szCs w:val="22"/>
-                <w:lang w:eastAsia="ca-ES"/>
+                <w:lang w:val="en-US" w:eastAsia="en-US"/>
               </w:rPr>
               <w:drawing>
-                <wp:inline distT="0" distB="0" distL="0" distR="0">
+                <wp:inline distT="0" distB="0" distL="0" distR="0" wp14:anchorId="3BB3440B" wp14:editId="67462931">
                   <wp:extent cx="213758" cy="213758"/>
                   <wp:effectExtent l="19050" t="0" r="0" b="0"/>
                   <wp:docPr id="28" name="37 Imagen" descr="nonClosedAngle.png"/>
@@ -420,10 +422,10 @@
             <w:r>
               <w:rPr>
                 <w:noProof/>
-                <w:lang w:eastAsia="ca-ES"/>
+                <w:lang w:val="en-US" w:eastAsia="en-US"/>
               </w:rPr>
               <w:drawing>
-                <wp:inline distT="0" distB="0" distL="0" distR="0">
+                <wp:inline distT="0" distB="0" distL="0" distR="0" wp14:anchorId="09A73CC8" wp14:editId="6FD3816C">
                   <wp:extent cx="200025" cy="200025"/>
                   <wp:effectExtent l="19050" t="0" r="9525" b="0"/>
                   <wp:docPr id="29" name="Imagen 3" descr="C:\Documents and Settings\Roger\starviewer\src\main\images\sagital.png"/>
@@ -526,10 +528,10 @@
                 <w:noProof/>
                 <w:sz w:val="22"/>
                 <w:szCs w:val="22"/>
-                <w:lang w:eastAsia="ca-ES"/>
+                <w:lang w:val="en-US" w:eastAsia="en-US"/>
               </w:rPr>
               <w:drawing>
-                <wp:inline distT="0" distB="0" distL="0" distR="0">
+                <wp:inline distT="0" distB="0" distL="0" distR="0" wp14:anchorId="2018F1FD" wp14:editId="78084428">
                   <wp:extent cx="198782" cy="198782"/>
                   <wp:effectExtent l="19050" t="0" r="0" b="0"/>
                   <wp:docPr id="30" name="Imagen 7" descr="C:\Documents and Settings\Roger\starviewer\src\main\images\open.png"/>
@@ -641,10 +643,10 @@
                 <w:noProof/>
                 <w:sz w:val="22"/>
                 <w:szCs w:val="22"/>
-                <w:lang w:eastAsia="ca-ES"/>
+                <w:lang w:val="en-US" w:eastAsia="en-US"/>
               </w:rPr>
               <w:drawing>
-                <wp:inline distT="0" distB="0" distL="0" distR="0">
+                <wp:inline distT="0" distB="0" distL="0" distR="0" wp14:anchorId="702BBD25" wp14:editId="59043624">
                   <wp:extent cx="214312" cy="214312"/>
                   <wp:effectExtent l="19050" t="0" r="0" b="0"/>
                   <wp:docPr id="31" name="Imagen 1" descr="C:\Documents and Settings\Roger\starviewer\src\main\images\polyline.png"/>
@@ -758,10 +760,10 @@
             <w:r>
               <w:rPr>
                 <w:noProof/>
-                <w:lang w:eastAsia="ca-ES"/>
+                <w:lang w:val="en-US" w:eastAsia="en-US"/>
               </w:rPr>
               <w:drawing>
-                <wp:inline distT="0" distB="0" distL="0" distR="0">
+                <wp:inline distT="0" distB="0" distL="0" distR="0" wp14:anchorId="119DED1B" wp14:editId="729DD91B">
                   <wp:extent cx="222637" cy="222637"/>
                   <wp:effectExtent l="19050" t="0" r="5963" b="0"/>
                   <wp:docPr id="32" name="Imagen 4" descr="C:\Documents and Settings\Roger\starviewer\src\main\images\coronal.png"/>
@@ -864,10 +866,10 @@
                 <w:noProof/>
                 <w:sz w:val="22"/>
                 <w:szCs w:val="22"/>
-                <w:lang w:eastAsia="ca-ES"/>
+                <w:lang w:val="en-US" w:eastAsia="en-US"/>
               </w:rPr>
               <w:drawing>
-                <wp:inline distT="0" distB="0" distL="0" distR="0">
+                <wp:inline distT="0" distB="0" distL="0" distR="0" wp14:anchorId="2C9ED8C5" wp14:editId="64EED00F">
                   <wp:extent cx="190832" cy="190832"/>
                   <wp:effectExtent l="19050" t="0" r="0" b="0"/>
                   <wp:docPr id="33" name="Imagen 8" descr="C:\Documents and Settings\Roger\starviewer\src\main\images\openDICOMDIR.png"/>
@@ -984,10 +986,10 @@
                 <w:noProof/>
                 <w:sz w:val="22"/>
                 <w:szCs w:val="22"/>
-                <w:lang w:eastAsia="ca-ES"/>
+                <w:lang w:val="en-US" w:eastAsia="en-US"/>
               </w:rPr>
               <w:drawing>
-                <wp:inline distT="0" distB="0" distL="0" distR="0">
+                <wp:inline distT="0" distB="0" distL="0" distR="0" wp14:anchorId="38B0CF21" wp14:editId="7206EC3E">
                   <wp:extent cx="225779" cy="190500"/>
                   <wp:effectExtent l="19050" t="0" r="0" b="0"/>
                   <wp:docPr id="34" name="49 Imagen" descr="eraserViewer.png"/>
@@ -1086,10 +1088,10 @@
             <w:r>
               <w:rPr>
                 <w:noProof/>
-                <w:lang w:eastAsia="ca-ES"/>
+                <w:lang w:val="en-US" w:eastAsia="en-US"/>
               </w:rPr>
               <w:drawing>
-                <wp:inline distT="0" distB="0" distL="0" distR="0">
+                <wp:inline distT="0" distB="0" distL="0" distR="0" wp14:anchorId="0EA1FCC3" wp14:editId="776A9097">
                   <wp:extent cx="238760" cy="238760"/>
                   <wp:effectExtent l="19050" t="0" r="8890" b="0"/>
                   <wp:docPr id="2" name="Imagen 5" descr="C:\Documents and Settings\Roger\starviewer\src\main\images\photo.png"/>
@@ -1199,10 +1201,10 @@
                 <w:noProof/>
                 <w:sz w:val="22"/>
                 <w:szCs w:val="22"/>
-                <w:lang w:eastAsia="ca-ES"/>
+                <w:lang w:val="en-US" w:eastAsia="en-US"/>
               </w:rPr>
               <w:drawing>
-                <wp:inline distT="0" distB="0" distL="0" distR="0">
+                <wp:inline distT="0" distB="0" distL="0" distR="0" wp14:anchorId="4E39E332" wp14:editId="1DCDD633">
                   <wp:extent cx="222637" cy="222637"/>
                   <wp:effectExtent l="0" t="0" r="0" b="0"/>
                   <wp:docPr id="36" name="Imagen 9" descr="C:\Documents and Settings\Roger\starviewer\src\main\images\database.png"/>
@@ -1312,10 +1314,10 @@
                 <w:noProof/>
                 <w:sz w:val="22"/>
                 <w:szCs w:val="22"/>
-                <w:lang w:eastAsia="ca-ES"/>
+                <w:lang w:val="en-US" w:eastAsia="en-US"/>
               </w:rPr>
               <w:drawing>
-                <wp:inline distT="0" distB="0" distL="0" distR="0">
+                <wp:inline distT="0" distB="0" distL="0" distR="0" wp14:anchorId="7C9F1E9E" wp14:editId="7F668729">
                   <wp:extent cx="223838" cy="223838"/>
                   <wp:effectExtent l="19050" t="0" r="4762" b="0"/>
                   <wp:docPr id="38" name="50 Imagen" descr="restore.png"/>
@@ -1460,10 +1462,10 @@
                 <w:noProof/>
                 <w:sz w:val="22"/>
                 <w:szCs w:val="22"/>
-                <w:lang w:eastAsia="ca-ES"/>
+                <w:lang w:val="en-US" w:eastAsia="en-US"/>
               </w:rPr>
               <w:drawing>
-                <wp:inline distT="0" distB="0" distL="0" distR="0">
+                <wp:inline distT="0" distB="0" distL="0" distR="0" wp14:anchorId="1B5C222A" wp14:editId="389758E2">
                   <wp:extent cx="238539" cy="238539"/>
                   <wp:effectExtent l="19050" t="0" r="0" b="0"/>
                   <wp:docPr id="39" name="Imagen 10" descr="C:\Documents and Settings\Roger\starviewer\src\main\images\pacsQuery.png"/>
@@ -1573,10 +1575,10 @@
                 <w:noProof/>
                 <w:sz w:val="22"/>
                 <w:szCs w:val="22"/>
-                <w:lang w:eastAsia="ca-ES"/>
+                <w:lang w:val="en-US" w:eastAsia="en-US"/>
               </w:rPr>
               <w:drawing>
-                <wp:inline distT="0" distB="0" distL="0" distR="0">
+                <wp:inline distT="0" distB="0" distL="0" distR="0" wp14:anchorId="2139B5B6" wp14:editId="3DFCD844">
                   <wp:extent cx="262255" cy="204788"/>
                   <wp:effectExtent l="19050" t="0" r="4445" b="0"/>
                   <wp:docPr id="45" name="53 Imagen" descr="fullscreen.png"/>
@@ -1689,10 +1691,10 @@
             <w:r>
               <w:rPr>
                 <w:noProof/>
-                <w:lang w:eastAsia="ca-ES"/>
+                <w:lang w:val="en-US" w:eastAsia="en-US"/>
               </w:rPr>
               <w:drawing>
-                <wp:inline distT="0" distB="0" distL="0" distR="0">
+                <wp:inline distT="0" distB="0" distL="0" distR="0" wp14:anchorId="280177AE" wp14:editId="5B5912EB">
                   <wp:extent cx="234000" cy="235819"/>
                   <wp:effectExtent l="19050" t="0" r="0" b="0"/>
                   <wp:docPr id="7" name="Imagen 1" descr="C:\Users\Roger\Documents\trueta\starviewer\src\main\images\unlinkAll.png"/>
@@ -1809,10 +1811,10 @@
             <w:r>
               <w:rPr>
                 <w:noProof/>
-                <w:lang w:eastAsia="ca-ES"/>
+                <w:lang w:val="en-US" w:eastAsia="en-US"/>
               </w:rPr>
               <w:drawing>
-                <wp:inline distT="0" distB="0" distL="0" distR="0">
+                <wp:inline distT="0" distB="0" distL="0" distR="0" wp14:anchorId="0337B0DE" wp14:editId="0A88F2EB">
                   <wp:extent cx="239479" cy="225841"/>
                   <wp:effectExtent l="19050" t="0" r="8171" b="0"/>
                   <wp:docPr id="5" name="Imagen 1" descr="C:\Users\Roger\Documents\trueta\starviewer\src\main\images\magnify.png"/>
@@ -1965,8 +1967,8 @@
                 <w:szCs w:val="22"/>
                 <w:lang w:val="es-ES"/>
               </w:rPr>
-              <w:pict>
-                <v:shapetype id="_x0000_t32" coordsize="21600,21600" o:spt="32" o:oned="t" path="m,l21600,21600e" filled="f">
+              <w:pict w14:anchorId="42DBD2AD">
+                <v:shapetype id="_x0000_t32" coordsize="21600,21600" o:spt="32" o:oned="t" path="m0,0l21600,21600e" filled="f">
                   <v:path arrowok="t" fillok="f" o:connecttype="none"/>
                   <o:lock v:ext="edit" shapetype="t"/>
                 </v:shapetype>
@@ -2019,7 +2021,7 @@
                 <w:noProof/>
                 <w:lang w:eastAsia="ca-ES"/>
               </w:rPr>
-              <w:pict w14:anchorId="2A043742">
+              <w:pict w14:anchorId="062E1540">
                 <v:shapetype id="_x0000_t75" coordsize="21600,21600" o:spt="75" o:preferrelative="t" path="m@4@5l@4@11@9@11@9@5xe" filled="f" stroked="f">
                   <v:stroke joinstyle="miter"/>
                   <v:formulas>
@@ -2039,7 +2041,7 @@
                   <v:path o:extrusionok="f" gradientshapeok="t" o:connecttype="rect"/>
                   <o:lock v:ext="edit" aspectratio="t"/>
                 </v:shapetype>
-                <v:shape id="_x0000_i1025" type="#_x0000_t75" style="width:18.75pt;height:18.75pt">
+                <v:shape id="_x0000_i1025" type="#_x0000_t75" style="width:18.65pt;height:18.65pt">
                   <v:imagedata r:id="rId25" o:title="system-run"/>
                 </v:shape>
               </w:pict>
@@ -2207,7 +2209,7 @@
 </file>
 
 <file path=word/endnotes.xml><?xml version="1.0" encoding="utf-8"?>
-<w:endnotes xmlns:wpc="http://schemas.microsoft.com/office/word/2010/wordprocessingCanvas" xmlns:cx="http://schemas.microsoft.com/office/drawing/2014/chartex" xmlns:cx1="http://schemas.microsoft.com/office/drawing/2015/9/8/chartex" xmlns:mc="http://schemas.openxmlformats.org/markup-compatibility/2006" xmlns:o="urn:schemas-microsoft-com:office:office" xmlns:r="http://schemas.openxmlformats.org/officeDocument/2006/relationships" xmlns:m="http://schemas.openxmlformats.org/officeDocument/2006/math" xmlns:v="urn:schemas-microsoft-com:vml" xmlns:wp14="http://schemas.microsoft.com/office/word/2010/wordprocessingDrawing" xmlns:wp="http://schemas.openxmlformats.org/drawingml/2006/wordprocessingDrawing" xmlns:w10="urn:schemas-microsoft-com:office:word" xmlns:w="http://schemas.openxmlformats.org/wordprocessingml/2006/main" xmlns:w14="http://schemas.microsoft.com/office/word/2010/wordml" xmlns:w15="http://schemas.microsoft.com/office/word/2012/wordml" xmlns:w16se="http://schemas.microsoft.com/office/word/2015/wordml/symex" xmlns:wpg="http://schemas.microsoft.com/office/word/2010/wordprocessingGroup" xmlns:wpi="http://schemas.microsoft.com/office/word/2010/wordprocessingInk" xmlns:wne="http://schemas.microsoft.com/office/word/2006/wordml" xmlns:wps="http://schemas.microsoft.com/office/word/2010/wordprocessingShape" mc:Ignorable="w14 w15 w16se wp14">
+<w:endnotes xmlns:wpc="http://schemas.microsoft.com/office/word/2010/wordprocessingCanvas" xmlns:mo="http://schemas.microsoft.com/office/mac/office/2008/main" xmlns:mc="http://schemas.openxmlformats.org/markup-compatibility/2006" xmlns:mv="urn:schemas-microsoft-com:mac:vml" xmlns:o="urn:schemas-microsoft-com:office:office" xmlns:r="http://schemas.openxmlformats.org/officeDocument/2006/relationships" xmlns:m="http://schemas.openxmlformats.org/officeDocument/2006/math" xmlns:v="urn:schemas-microsoft-com:vml" xmlns:wp14="http://schemas.microsoft.com/office/word/2010/wordprocessingDrawing" xmlns:wp="http://schemas.openxmlformats.org/drawingml/2006/wordprocessingDrawing" xmlns:w10="urn:schemas-microsoft-com:office:word" xmlns:w="http://schemas.openxmlformats.org/wordprocessingml/2006/main" xmlns:w14="http://schemas.microsoft.com/office/word/2010/wordml" xmlns:w15="http://schemas.microsoft.com/office/word/2012/wordml" xmlns:wpg="http://schemas.microsoft.com/office/word/2010/wordprocessingGroup" xmlns:wpi="http://schemas.microsoft.com/office/word/2010/wordprocessingInk" xmlns:wne="http://schemas.microsoft.com/office/word/2006/wordml" xmlns:wps="http://schemas.microsoft.com/office/word/2010/wordprocessingShape" mc:Ignorable="w14 w15 wp14 mv">
   <w:endnote w:type="separator" w:id="-1">
     <w:p>
       <w:r>
@@ -2226,64 +2228,64 @@
 </file>
 
 <file path=word/footer1.xml><?xml version="1.0" encoding="utf-8"?>
-<w:ftr xmlns:wpc="http://schemas.microsoft.com/office/word/2010/wordprocessingCanvas" xmlns:cx="http://schemas.microsoft.com/office/drawing/2014/chartex" xmlns:cx1="http://schemas.microsoft.com/office/drawing/2015/9/8/chartex" xmlns:mc="http://schemas.openxmlformats.org/markup-compatibility/2006" xmlns:o="urn:schemas-microsoft-com:office:office" xmlns:r="http://schemas.openxmlformats.org/officeDocument/2006/relationships" xmlns:m="http://schemas.openxmlformats.org/officeDocument/2006/math" xmlns:v="urn:schemas-microsoft-com:vml" xmlns:wp14="http://schemas.microsoft.com/office/word/2010/wordprocessingDrawing" xmlns:wp="http://schemas.openxmlformats.org/drawingml/2006/wordprocessingDrawing" xmlns:w10="urn:schemas-microsoft-com:office:word" xmlns:w="http://schemas.openxmlformats.org/wordprocessingml/2006/main" xmlns:w14="http://schemas.microsoft.com/office/word/2010/wordml" xmlns:w15="http://schemas.microsoft.com/office/word/2012/wordml" xmlns:w16se="http://schemas.microsoft.com/office/word/2015/wordml/symex" xmlns:wpg="http://schemas.microsoft.com/office/word/2010/wordprocessingGroup" xmlns:wpi="http://schemas.microsoft.com/office/word/2010/wordprocessingInk" xmlns:wne="http://schemas.microsoft.com/office/word/2006/wordml" xmlns:wps="http://schemas.microsoft.com/office/word/2010/wordprocessingShape" mc:Ignorable="w14 w15 w16se wp14">
+<w:ftr xmlns:wpc="http://schemas.microsoft.com/office/word/2010/wordprocessingCanvas" xmlns:mo="http://schemas.microsoft.com/office/mac/office/2008/main" xmlns:mc="http://schemas.openxmlformats.org/markup-compatibility/2006" xmlns:mv="urn:schemas-microsoft-com:mac:vml" xmlns:o="urn:schemas-microsoft-com:office:office" xmlns:r="http://schemas.openxmlformats.org/officeDocument/2006/relationships" xmlns:m="http://schemas.openxmlformats.org/officeDocument/2006/math" xmlns:v="urn:schemas-microsoft-com:vml" xmlns:wp14="http://schemas.microsoft.com/office/word/2010/wordprocessingDrawing" xmlns:wp="http://schemas.openxmlformats.org/drawingml/2006/wordprocessingDrawing" xmlns:w10="urn:schemas-microsoft-com:office:word" xmlns:w="http://schemas.openxmlformats.org/wordprocessingml/2006/main" xmlns:w14="http://schemas.microsoft.com/office/word/2010/wordml" xmlns:w15="http://schemas.microsoft.com/office/word/2012/wordml" xmlns:wpg="http://schemas.microsoft.com/office/word/2010/wordprocessingGroup" xmlns:wpi="http://schemas.microsoft.com/office/word/2010/wordprocessingInk" xmlns:wne="http://schemas.microsoft.com/office/word/2006/wordml" xmlns:wps="http://schemas.microsoft.com/office/word/2010/wordprocessingShape" mc:Ignorable="w14 w15 wp14 mv">
   <w:p>
     <w:pPr>
-      <w:pStyle w:val="Piedepgina"/>
+      <w:pStyle w:val="Footer"/>
       <w:framePr w:wrap="around" w:vAnchor="text" w:hAnchor="margin" w:xAlign="center" w:y="1"/>
       <w:rPr>
-        <w:rStyle w:val="Nmerodepgina"/>
+        <w:rStyle w:val="PageNumber"/>
       </w:rPr>
     </w:pPr>
     <w:r>
       <w:rPr>
-        <w:rStyle w:val="Nmerodepgina"/>
+        <w:rStyle w:val="PageNumber"/>
       </w:rPr>
       <w:fldChar w:fldCharType="begin"/>
     </w:r>
     <w:r>
       <w:rPr>
-        <w:rStyle w:val="Nmerodepgina"/>
+        <w:rStyle w:val="PageNumber"/>
       </w:rPr>
       <w:instrText xml:space="preserve">PAGE  </w:instrText>
     </w:r>
     <w:r>
       <w:rPr>
-        <w:rStyle w:val="Nmerodepgina"/>
+        <w:rStyle w:val="PageNumber"/>
       </w:rPr>
       <w:fldChar w:fldCharType="end"/>
     </w:r>
   </w:p>
   <w:p>
     <w:pPr>
-      <w:pStyle w:val="Piedepgina"/>
+      <w:pStyle w:val="Footer"/>
     </w:pPr>
   </w:p>
 </w:ftr>
 </file>
 
 <file path=word/footer2.xml><?xml version="1.0" encoding="utf-8"?>
-<w:ftr xmlns:wpc="http://schemas.microsoft.com/office/word/2010/wordprocessingCanvas" xmlns:cx="http://schemas.microsoft.com/office/drawing/2014/chartex" xmlns:cx1="http://schemas.microsoft.com/office/drawing/2015/9/8/chartex" xmlns:mc="http://schemas.openxmlformats.org/markup-compatibility/2006" xmlns:o="urn:schemas-microsoft-com:office:office" xmlns:r="http://schemas.openxmlformats.org/officeDocument/2006/relationships" xmlns:m="http://schemas.openxmlformats.org/officeDocument/2006/math" xmlns:v="urn:schemas-microsoft-com:vml" xmlns:wp14="http://schemas.microsoft.com/office/word/2010/wordprocessingDrawing" xmlns:wp="http://schemas.openxmlformats.org/drawingml/2006/wordprocessingDrawing" xmlns:w10="urn:schemas-microsoft-com:office:word" xmlns:w="http://schemas.openxmlformats.org/wordprocessingml/2006/main" xmlns:w14="http://schemas.microsoft.com/office/word/2010/wordml" xmlns:w15="http://schemas.microsoft.com/office/word/2012/wordml" xmlns:w16se="http://schemas.microsoft.com/office/word/2015/wordml/symex" xmlns:wpg="http://schemas.microsoft.com/office/word/2010/wordprocessingGroup" xmlns:wpi="http://schemas.microsoft.com/office/word/2010/wordprocessingInk" xmlns:wne="http://schemas.microsoft.com/office/word/2006/wordml" xmlns:wps="http://schemas.microsoft.com/office/word/2010/wordprocessingShape" mc:Ignorable="w14 w15 w16se wp14">
+<w:ftr xmlns:wpc="http://schemas.microsoft.com/office/word/2010/wordprocessingCanvas" xmlns:mo="http://schemas.microsoft.com/office/mac/office/2008/main" xmlns:mc="http://schemas.openxmlformats.org/markup-compatibility/2006" xmlns:mv="urn:schemas-microsoft-com:mac:vml" xmlns:o="urn:schemas-microsoft-com:office:office" xmlns:r="http://schemas.openxmlformats.org/officeDocument/2006/relationships" xmlns:m="http://schemas.openxmlformats.org/officeDocument/2006/math" xmlns:v="urn:schemas-microsoft-com:vml" xmlns:wp14="http://schemas.microsoft.com/office/word/2010/wordprocessingDrawing" xmlns:wp="http://schemas.openxmlformats.org/drawingml/2006/wordprocessingDrawing" xmlns:w10="urn:schemas-microsoft-com:office:word" xmlns:w="http://schemas.openxmlformats.org/wordprocessingml/2006/main" xmlns:w14="http://schemas.microsoft.com/office/word/2010/wordml" xmlns:w15="http://schemas.microsoft.com/office/word/2012/wordml" xmlns:wpg="http://schemas.microsoft.com/office/word/2010/wordprocessingGroup" xmlns:wpi="http://schemas.microsoft.com/office/word/2010/wordprocessingInk" xmlns:wne="http://schemas.microsoft.com/office/word/2006/wordml" xmlns:wps="http://schemas.microsoft.com/office/word/2010/wordprocessingShape" mc:Ignorable="w14 w15 wp14 mv">
   <w:p>
     <w:pPr>
-      <w:pStyle w:val="Piedepgina"/>
+      <w:pStyle w:val="Footer"/>
     </w:pPr>
   </w:p>
 </w:ftr>
 </file>
 
 <file path=word/footer3.xml><?xml version="1.0" encoding="utf-8"?>
-<w:ftr xmlns:wpc="http://schemas.microsoft.com/office/word/2010/wordprocessingCanvas" xmlns:cx="http://schemas.microsoft.com/office/drawing/2014/chartex" xmlns:cx1="http://schemas.microsoft.com/office/drawing/2015/9/8/chartex" xmlns:mc="http://schemas.openxmlformats.org/markup-compatibility/2006" xmlns:o="urn:schemas-microsoft-com:office:office" xmlns:r="http://schemas.openxmlformats.org/officeDocument/2006/relationships" xmlns:m="http://schemas.openxmlformats.org/officeDocument/2006/math" xmlns:v="urn:schemas-microsoft-com:vml" xmlns:wp14="http://schemas.microsoft.com/office/word/2010/wordprocessingDrawing" xmlns:wp="http://schemas.openxmlformats.org/drawingml/2006/wordprocessingDrawing" xmlns:w10="urn:schemas-microsoft-com:office:word" xmlns:w="http://schemas.openxmlformats.org/wordprocessingml/2006/main" xmlns:w14="http://schemas.microsoft.com/office/word/2010/wordml" xmlns:w15="http://schemas.microsoft.com/office/word/2012/wordml" xmlns:w16se="http://schemas.microsoft.com/office/word/2015/wordml/symex" xmlns:wpg="http://schemas.microsoft.com/office/word/2010/wordprocessingGroup" xmlns:wpi="http://schemas.microsoft.com/office/word/2010/wordprocessingInk" xmlns:wne="http://schemas.microsoft.com/office/word/2006/wordml" xmlns:wps="http://schemas.microsoft.com/office/word/2010/wordprocessingShape" mc:Ignorable="w14 w15 w16se wp14">
+<w:ftr xmlns:wpc="http://schemas.microsoft.com/office/word/2010/wordprocessingCanvas" xmlns:mo="http://schemas.microsoft.com/office/mac/office/2008/main" xmlns:mc="http://schemas.openxmlformats.org/markup-compatibility/2006" xmlns:mv="urn:schemas-microsoft-com:mac:vml" xmlns:o="urn:schemas-microsoft-com:office:office" xmlns:r="http://schemas.openxmlformats.org/officeDocument/2006/relationships" xmlns:m="http://schemas.openxmlformats.org/officeDocument/2006/math" xmlns:v="urn:schemas-microsoft-com:vml" xmlns:wp14="http://schemas.microsoft.com/office/word/2010/wordprocessingDrawing" xmlns:wp="http://schemas.openxmlformats.org/drawingml/2006/wordprocessingDrawing" xmlns:w10="urn:schemas-microsoft-com:office:word" xmlns:w="http://schemas.openxmlformats.org/wordprocessingml/2006/main" xmlns:w14="http://schemas.microsoft.com/office/word/2010/wordml" xmlns:w15="http://schemas.microsoft.com/office/word/2012/wordml" xmlns:wpg="http://schemas.microsoft.com/office/word/2010/wordprocessingGroup" xmlns:wpi="http://schemas.microsoft.com/office/word/2010/wordprocessingInk" xmlns:wne="http://schemas.microsoft.com/office/word/2006/wordml" xmlns:wps="http://schemas.microsoft.com/office/word/2010/wordprocessingShape" mc:Ignorable="w14 w15 wp14 mv">
   <w:p>
     <w:pPr>
-      <w:pStyle w:val="Piedepgina"/>
+      <w:pStyle w:val="Footer"/>
     </w:pPr>
   </w:p>
 </w:ftr>
 </file>
 
 <file path=word/footnotes.xml><?xml version="1.0" encoding="utf-8"?>
-<w:footnotes xmlns:wpc="http://schemas.microsoft.com/office/word/2010/wordprocessingCanvas" xmlns:cx="http://schemas.microsoft.com/office/drawing/2014/chartex" xmlns:cx1="http://schemas.microsoft.com/office/drawing/2015/9/8/chartex" xmlns:mc="http://schemas.openxmlformats.org/markup-compatibility/2006" xmlns:o="urn:schemas-microsoft-com:office:office" xmlns:r="http://schemas.openxmlformats.org/officeDocument/2006/relationships" xmlns:m="http://schemas.openxmlformats.org/officeDocument/2006/math" xmlns:v="urn:schemas-microsoft-com:vml" xmlns:wp14="http://schemas.microsoft.com/office/word/2010/wordprocessingDrawing" xmlns:wp="http://schemas.openxmlformats.org/drawingml/2006/wordprocessingDrawing" xmlns:w10="urn:schemas-microsoft-com:office:word" xmlns:w="http://schemas.openxmlformats.org/wordprocessingml/2006/main" xmlns:w14="http://schemas.microsoft.com/office/word/2010/wordml" xmlns:w15="http://schemas.microsoft.com/office/word/2012/wordml" xmlns:w16se="http://schemas.microsoft.com/office/word/2015/wordml/symex" xmlns:wpg="http://schemas.microsoft.com/office/word/2010/wordprocessingGroup" xmlns:wpi="http://schemas.microsoft.com/office/word/2010/wordprocessingInk" xmlns:wne="http://schemas.microsoft.com/office/word/2006/wordml" xmlns:wps="http://schemas.microsoft.com/office/word/2010/wordprocessingShape" mc:Ignorable="w14 w15 w16se wp14">
+<w:footnotes xmlns:wpc="http://schemas.microsoft.com/office/word/2010/wordprocessingCanvas" xmlns:mo="http://schemas.microsoft.com/office/mac/office/2008/main" xmlns:mc="http://schemas.openxmlformats.org/markup-compatibility/2006" xmlns:mv="urn:schemas-microsoft-com:mac:vml" xmlns:o="urn:schemas-microsoft-com:office:office" xmlns:r="http://schemas.openxmlformats.org/officeDocument/2006/relationships" xmlns:m="http://schemas.openxmlformats.org/officeDocument/2006/math" xmlns:v="urn:schemas-microsoft-com:vml" xmlns:wp14="http://schemas.microsoft.com/office/word/2010/wordprocessingDrawing" xmlns:wp="http://schemas.openxmlformats.org/drawingml/2006/wordprocessingDrawing" xmlns:w10="urn:schemas-microsoft-com:office:word" xmlns:w="http://schemas.openxmlformats.org/wordprocessingml/2006/main" xmlns:w14="http://schemas.microsoft.com/office/word/2010/wordml" xmlns:w15="http://schemas.microsoft.com/office/word/2012/wordml" xmlns:wpg="http://schemas.microsoft.com/office/word/2010/wordprocessingGroup" xmlns:wpi="http://schemas.microsoft.com/office/word/2010/wordprocessingInk" xmlns:wne="http://schemas.microsoft.com/office/word/2006/wordml" xmlns:wps="http://schemas.microsoft.com/office/word/2010/wordprocessingShape" mc:Ignorable="w14 w15 wp14 mv">
   <w:footnote w:type="separator" w:id="-1">
     <w:p>
       <w:r>
@@ -2302,17 +2304,17 @@
 </file>
 
 <file path=word/header1.xml><?xml version="1.0" encoding="utf-8"?>
-<w:hdr xmlns:wpc="http://schemas.microsoft.com/office/word/2010/wordprocessingCanvas" xmlns:cx="http://schemas.microsoft.com/office/drawing/2014/chartex" xmlns:cx1="http://schemas.microsoft.com/office/drawing/2015/9/8/chartex" xmlns:mc="http://schemas.openxmlformats.org/markup-compatibility/2006" xmlns:o="urn:schemas-microsoft-com:office:office" xmlns:r="http://schemas.openxmlformats.org/officeDocument/2006/relationships" xmlns:m="http://schemas.openxmlformats.org/officeDocument/2006/math" xmlns:v="urn:schemas-microsoft-com:vml" xmlns:wp14="http://schemas.microsoft.com/office/word/2010/wordprocessingDrawing" xmlns:wp="http://schemas.openxmlformats.org/drawingml/2006/wordprocessingDrawing" xmlns:w10="urn:schemas-microsoft-com:office:word" xmlns:w="http://schemas.openxmlformats.org/wordprocessingml/2006/main" xmlns:w14="http://schemas.microsoft.com/office/word/2010/wordml" xmlns:w15="http://schemas.microsoft.com/office/word/2012/wordml" xmlns:w16se="http://schemas.microsoft.com/office/word/2015/wordml/symex" xmlns:wpg="http://schemas.microsoft.com/office/word/2010/wordprocessingGroup" xmlns:wpi="http://schemas.microsoft.com/office/word/2010/wordprocessingInk" xmlns:wne="http://schemas.microsoft.com/office/word/2006/wordml" xmlns:wps="http://schemas.microsoft.com/office/word/2010/wordprocessingShape" mc:Ignorable="w14 w15 w16se wp14">
+<w:hdr xmlns:wpc="http://schemas.microsoft.com/office/word/2010/wordprocessingCanvas" xmlns:mo="http://schemas.microsoft.com/office/mac/office/2008/main" xmlns:mc="http://schemas.openxmlformats.org/markup-compatibility/2006" xmlns:mv="urn:schemas-microsoft-com:mac:vml" xmlns:o="urn:schemas-microsoft-com:office:office" xmlns:r="http://schemas.openxmlformats.org/officeDocument/2006/relationships" xmlns:m="http://schemas.openxmlformats.org/officeDocument/2006/math" xmlns:v="urn:schemas-microsoft-com:vml" xmlns:wp14="http://schemas.microsoft.com/office/word/2010/wordprocessingDrawing" xmlns:wp="http://schemas.openxmlformats.org/drawingml/2006/wordprocessingDrawing" xmlns:w10="urn:schemas-microsoft-com:office:word" xmlns:w="http://schemas.openxmlformats.org/wordprocessingml/2006/main" xmlns:w14="http://schemas.microsoft.com/office/word/2010/wordml" xmlns:w15="http://schemas.microsoft.com/office/word/2012/wordml" xmlns:wpg="http://schemas.microsoft.com/office/word/2010/wordprocessingGroup" xmlns:wpi="http://schemas.microsoft.com/office/word/2010/wordprocessingInk" xmlns:wne="http://schemas.microsoft.com/office/word/2006/wordml" xmlns:wps="http://schemas.microsoft.com/office/word/2010/wordprocessingShape" mc:Ignorable="w14 w15 wp14 mv">
   <w:p>
     <w:pPr>
-      <w:pStyle w:val="Encabezado"/>
+      <w:pStyle w:val="Header"/>
     </w:pPr>
     <w:r>
       <w:rPr>
         <w:noProof/>
         <w:lang w:val="en-US" w:eastAsia="en-US"/>
       </w:rPr>
-      <w:pict>
+      <w:pict w14:anchorId="4605A981">
         <v:shapetype id="_x0000_t75" coordsize="21600,21600" o:spt="75" o:preferrelative="t" path="m@4@5l@4@11@9@11@9@5xe" filled="f" stroked="f">
           <v:stroke joinstyle="miter"/>
           <v:formulas>
@@ -2343,15 +2345,15 @@
 </file>
 
 <file path=word/header2.xml><?xml version="1.0" encoding="utf-8"?>
-<w:hdr xmlns:wpc="http://schemas.microsoft.com/office/word/2010/wordprocessingCanvas" xmlns:cx="http://schemas.microsoft.com/office/drawing/2014/chartex" xmlns:cx1="http://schemas.microsoft.com/office/drawing/2015/9/8/chartex" xmlns:mc="http://schemas.openxmlformats.org/markup-compatibility/2006" xmlns:o="urn:schemas-microsoft-com:office:office" xmlns:r="http://schemas.openxmlformats.org/officeDocument/2006/relationships" xmlns:m="http://schemas.openxmlformats.org/officeDocument/2006/math" xmlns:v="urn:schemas-microsoft-com:vml" xmlns:wp14="http://schemas.microsoft.com/office/word/2010/wordprocessingDrawing" xmlns:wp="http://schemas.openxmlformats.org/drawingml/2006/wordprocessingDrawing" xmlns:w10="urn:schemas-microsoft-com:office:word" xmlns:w="http://schemas.openxmlformats.org/wordprocessingml/2006/main" xmlns:w14="http://schemas.microsoft.com/office/word/2010/wordml" xmlns:w15="http://schemas.microsoft.com/office/word/2012/wordml" xmlns:w16se="http://schemas.microsoft.com/office/word/2015/wordml/symex" xmlns:wpg="http://schemas.microsoft.com/office/word/2010/wordprocessingGroup" xmlns:wpi="http://schemas.microsoft.com/office/word/2010/wordprocessingInk" xmlns:wne="http://schemas.microsoft.com/office/word/2006/wordml" xmlns:wps="http://schemas.microsoft.com/office/word/2010/wordprocessingShape" mc:Ignorable="w14 w15 w16se wp14">
+<w:hdr xmlns:wpc="http://schemas.microsoft.com/office/word/2010/wordprocessingCanvas" xmlns:mo="http://schemas.microsoft.com/office/mac/office/2008/main" xmlns:mc="http://schemas.openxmlformats.org/markup-compatibility/2006" xmlns:mv="urn:schemas-microsoft-com:mac:vml" xmlns:o="urn:schemas-microsoft-com:office:office" xmlns:r="http://schemas.openxmlformats.org/officeDocument/2006/relationships" xmlns:m="http://schemas.openxmlformats.org/officeDocument/2006/math" xmlns:v="urn:schemas-microsoft-com:vml" xmlns:wp14="http://schemas.microsoft.com/office/word/2010/wordprocessingDrawing" xmlns:wp="http://schemas.openxmlformats.org/drawingml/2006/wordprocessingDrawing" xmlns:w10="urn:schemas-microsoft-com:office:word" xmlns:w="http://schemas.openxmlformats.org/wordprocessingml/2006/main" xmlns:w14="http://schemas.microsoft.com/office/word/2010/wordml" xmlns:w15="http://schemas.microsoft.com/office/word/2012/wordml" xmlns:wpg="http://schemas.microsoft.com/office/word/2010/wordprocessingGroup" xmlns:wpi="http://schemas.microsoft.com/office/word/2010/wordprocessingInk" xmlns:wne="http://schemas.microsoft.com/office/word/2006/wordml" xmlns:wps="http://schemas.microsoft.com/office/word/2010/wordprocessingShape" mc:Ignorable="w14 w15 wp14 mv">
   <w:p>
     <w:r>
       <w:rPr>
         <w:noProof/>
-        <w:lang w:eastAsia="ca-ES"/>
+        <w:lang w:val="en-US" w:eastAsia="en-US"/>
       </w:rPr>
       <w:drawing>
-        <wp:anchor distT="0" distB="0" distL="114300" distR="114300" simplePos="0" relativeHeight="251659776" behindDoc="0" locked="0" layoutInCell="1" allowOverlap="1" wp14:anchorId="1EDEE27A" wp14:editId="67A323BB">
+        <wp:anchor distT="0" distB="0" distL="114300" distR="114300" simplePos="0" relativeHeight="251659776" behindDoc="0" locked="0" layoutInCell="1" allowOverlap="1" wp14:anchorId="62448204" wp14:editId="793CD095">
           <wp:simplePos x="0" y="0"/>
           <wp:positionH relativeFrom="margin">
             <wp:posOffset>-3810</wp:posOffset>
@@ -2445,12 +2447,12 @@
         <w:p>
           <w:pPr>
             <w:rPr>
-              <w:rStyle w:val="Textoennegrita"/>
+              <w:rStyle w:val="Strong"/>
             </w:rPr>
           </w:pPr>
           <w:r>
             <w:rPr>
-              <w:rStyle w:val="Textoennegrita"/>
+              <w:rStyle w:val="Strong"/>
             </w:rPr>
             <w:t>DRECERES DE TECLAT</w:t>
           </w:r>
@@ -2469,17 +2471,15 @@
         <w:p>
           <w:pPr>
             <w:rPr>
-              <w:rStyle w:val="Textoennegrita"/>
+              <w:rStyle w:val="Strong"/>
             </w:rPr>
           </w:pPr>
           <w:r>
             <w:rPr>
-              <w:rStyle w:val="Textoennegrita"/>
+              <w:rStyle w:val="Strong"/>
             </w:rPr>
             <w:t>v1.0</w:t>
           </w:r>
-          <w:bookmarkStart w:id="0" w:name="_GoBack"/>
-          <w:bookmarkEnd w:id="0"/>
         </w:p>
       </w:tc>
     </w:tr>
@@ -2495,13 +2495,13 @@
         <w:p>
           <w:pPr>
             <w:rPr>
-              <w:rStyle w:val="Textoennegrita"/>
+              <w:rStyle w:val="Strong"/>
               <w:rFonts w:ascii="HelveticaNeueLT Com 47 LtCn" w:hAnsi="HelveticaNeueLT Com 47 LtCn"/>
             </w:rPr>
           </w:pPr>
           <w:r>
             <w:rPr>
-              <w:rStyle w:val="Textoennegrita"/>
+              <w:rStyle w:val="Strong"/>
               <w:rFonts w:ascii="HelveticaNeueLT Com 47 LtCn" w:hAnsi="HelveticaNeueLT Com 47 LtCn"/>
             </w:rPr>
             <w:t>Informaci</w:t>
@@ -2515,24 +2515,24 @@
   </w:tbl>
   <w:p>
     <w:pPr>
-      <w:pStyle w:val="Encabezado"/>
+      <w:pStyle w:val="Header"/>
     </w:pPr>
   </w:p>
 </w:hdr>
 </file>
 
 <file path=word/header3.xml><?xml version="1.0" encoding="utf-8"?>
-<w:hdr xmlns:wpc="http://schemas.microsoft.com/office/word/2010/wordprocessingCanvas" xmlns:cx="http://schemas.microsoft.com/office/drawing/2014/chartex" xmlns:cx1="http://schemas.microsoft.com/office/drawing/2015/9/8/chartex" xmlns:mc="http://schemas.openxmlformats.org/markup-compatibility/2006" xmlns:o="urn:schemas-microsoft-com:office:office" xmlns:r="http://schemas.openxmlformats.org/officeDocument/2006/relationships" xmlns:m="http://schemas.openxmlformats.org/officeDocument/2006/math" xmlns:v="urn:schemas-microsoft-com:vml" xmlns:wp14="http://schemas.microsoft.com/office/word/2010/wordprocessingDrawing" xmlns:wp="http://schemas.openxmlformats.org/drawingml/2006/wordprocessingDrawing" xmlns:w10="urn:schemas-microsoft-com:office:word" xmlns:w="http://schemas.openxmlformats.org/wordprocessingml/2006/main" xmlns:w14="http://schemas.microsoft.com/office/word/2010/wordml" xmlns:w15="http://schemas.microsoft.com/office/word/2012/wordml" xmlns:w16se="http://schemas.microsoft.com/office/word/2015/wordml/symex" xmlns:wpg="http://schemas.microsoft.com/office/word/2010/wordprocessingGroup" xmlns:wpi="http://schemas.microsoft.com/office/word/2010/wordprocessingInk" xmlns:wne="http://schemas.microsoft.com/office/word/2006/wordml" xmlns:wps="http://schemas.microsoft.com/office/word/2010/wordprocessingShape" mc:Ignorable="w14 w15 w16se wp14">
+<w:hdr xmlns:wpc="http://schemas.microsoft.com/office/word/2010/wordprocessingCanvas" xmlns:mo="http://schemas.microsoft.com/office/mac/office/2008/main" xmlns:mc="http://schemas.openxmlformats.org/markup-compatibility/2006" xmlns:mv="urn:schemas-microsoft-com:mac:vml" xmlns:o="urn:schemas-microsoft-com:office:office" xmlns:r="http://schemas.openxmlformats.org/officeDocument/2006/relationships" xmlns:m="http://schemas.openxmlformats.org/officeDocument/2006/math" xmlns:v="urn:schemas-microsoft-com:vml" xmlns:wp14="http://schemas.microsoft.com/office/word/2010/wordprocessingDrawing" xmlns:wp="http://schemas.openxmlformats.org/drawingml/2006/wordprocessingDrawing" xmlns:w10="urn:schemas-microsoft-com:office:word" xmlns:w="http://schemas.openxmlformats.org/wordprocessingml/2006/main" xmlns:w14="http://schemas.microsoft.com/office/word/2010/wordml" xmlns:w15="http://schemas.microsoft.com/office/word/2012/wordml" xmlns:wpg="http://schemas.microsoft.com/office/word/2010/wordprocessingGroup" xmlns:wpi="http://schemas.microsoft.com/office/word/2010/wordprocessingInk" xmlns:wne="http://schemas.microsoft.com/office/word/2006/wordml" xmlns:wps="http://schemas.microsoft.com/office/word/2010/wordprocessingShape" mc:Ignorable="w14 w15 wp14 mv">
   <w:p>
     <w:pPr>
-      <w:pStyle w:val="Encabezado"/>
+      <w:pStyle w:val="Header"/>
     </w:pPr>
     <w:r>
       <w:rPr>
         <w:noProof/>
         <w:lang w:val="en-US" w:eastAsia="en-US"/>
       </w:rPr>
-      <w:pict>
+      <w:pict w14:anchorId="2D1ACB02">
         <v:shapetype id="_x0000_t75" coordsize="21600,21600" o:spt="75" o:preferrelative="t" path="m@4@5l@4@11@9@11@9@5xe" filled="f" stroked="f">
           <v:stroke joinstyle="miter"/>
           <v:formulas>
@@ -2563,15 +2563,15 @@
 </file>
 
 <file path=word/numbering.xml><?xml version="1.0" encoding="utf-8"?>
-<w:numbering xmlns:wpc="http://schemas.microsoft.com/office/word/2010/wordprocessingCanvas" xmlns:cx="http://schemas.microsoft.com/office/drawing/2014/chartex" xmlns:cx1="http://schemas.microsoft.com/office/drawing/2015/9/8/chartex" xmlns:mc="http://schemas.openxmlformats.org/markup-compatibility/2006" xmlns:o="urn:schemas-microsoft-com:office:office" xmlns:r="http://schemas.openxmlformats.org/officeDocument/2006/relationships" xmlns:m="http://schemas.openxmlformats.org/officeDocument/2006/math" xmlns:v="urn:schemas-microsoft-com:vml" xmlns:wp14="http://schemas.microsoft.com/office/word/2010/wordprocessingDrawing" xmlns:wp="http://schemas.openxmlformats.org/drawingml/2006/wordprocessingDrawing" xmlns:w10="urn:schemas-microsoft-com:office:word" xmlns:w="http://schemas.openxmlformats.org/wordprocessingml/2006/main" xmlns:w14="http://schemas.microsoft.com/office/word/2010/wordml" xmlns:w15="http://schemas.microsoft.com/office/word/2012/wordml" xmlns:w16se="http://schemas.microsoft.com/office/word/2015/wordml/symex" xmlns:wpg="http://schemas.microsoft.com/office/word/2010/wordprocessingGroup" xmlns:wpi="http://schemas.microsoft.com/office/word/2010/wordprocessingInk" xmlns:wne="http://schemas.microsoft.com/office/word/2006/wordml" xmlns:wps="http://schemas.microsoft.com/office/word/2010/wordprocessingShape" mc:Ignorable="w14 w15 w16se wp14">
-  <w:abstractNum w:abstractNumId="0" w15:restartNumberingAfterBreak="0">
+<w:numbering xmlns:wpc="http://schemas.microsoft.com/office/word/2010/wordprocessingCanvas" xmlns:mo="http://schemas.microsoft.com/office/mac/office/2008/main" xmlns:mc="http://schemas.openxmlformats.org/markup-compatibility/2006" xmlns:mv="urn:schemas-microsoft-com:mac:vml" xmlns:o="urn:schemas-microsoft-com:office:office" xmlns:r="http://schemas.openxmlformats.org/officeDocument/2006/relationships" xmlns:m="http://schemas.openxmlformats.org/officeDocument/2006/math" xmlns:v="urn:schemas-microsoft-com:vml" xmlns:wp14="http://schemas.microsoft.com/office/word/2010/wordprocessingDrawing" xmlns:wp="http://schemas.openxmlformats.org/drawingml/2006/wordprocessingDrawing" xmlns:w10="urn:schemas-microsoft-com:office:word" xmlns:w="http://schemas.openxmlformats.org/wordprocessingml/2006/main" xmlns:w14="http://schemas.microsoft.com/office/word/2010/wordml" xmlns:w15="http://schemas.microsoft.com/office/word/2012/wordml" xmlns:wpg="http://schemas.microsoft.com/office/word/2010/wordprocessingGroup" xmlns:wpi="http://schemas.microsoft.com/office/word/2010/wordprocessingInk" xmlns:wne="http://schemas.microsoft.com/office/word/2006/wordml" xmlns:wps="http://schemas.microsoft.com/office/word/2010/wordprocessingShape" mc:Ignorable="w14 w15 wp14 mv">
+  <w:abstractNum w:abstractNumId="0">
     <w:nsid w:val="7BB47CA6"/>
     <w:multiLevelType w:val="multilevel"/>
     <w:tmpl w:val="80C8F706"/>
     <w:lvl w:ilvl="0">
       <w:start w:val="1"/>
       <w:numFmt w:val="decimal"/>
-      <w:pStyle w:val="Ttulo1"/>
+      <w:pStyle w:val="Heading1"/>
       <w:lvlText w:val="%1."/>
       <w:lvlJc w:val="left"/>
       <w:pPr>
@@ -2603,7 +2603,7 @@
     <w:lvl w:ilvl="1">
       <w:start w:val="1"/>
       <w:numFmt w:val="decimal"/>
-      <w:pStyle w:val="Ttulo2"/>
+      <w:pStyle w:val="Heading2"/>
       <w:lvlText w:val="%1.%2."/>
       <w:lvlJc w:val="left"/>
       <w:pPr>
@@ -2616,7 +2616,7 @@
     <w:lvl w:ilvl="2">
       <w:start w:val="1"/>
       <w:numFmt w:val="decimal"/>
-      <w:pStyle w:val="Ttulo3"/>
+      <w:pStyle w:val="Heading3"/>
       <w:lvlText w:val="%1.%2.%3."/>
       <w:lvlJc w:val="left"/>
       <w:pPr>
@@ -2629,7 +2629,7 @@
     <w:lvl w:ilvl="3">
       <w:start w:val="1"/>
       <w:numFmt w:val="decimal"/>
-      <w:pStyle w:val="Ttulo4"/>
+      <w:pStyle w:val="Heading4"/>
       <w:lvlText w:val="%1.%2.%3.%4."/>
       <w:lvlJc w:val="left"/>
       <w:pPr>
@@ -2646,7 +2646,7 @@
     <w:lvl w:ilvl="4">
       <w:start w:val="1"/>
       <w:numFmt w:val="decimal"/>
-      <w:pStyle w:val="Ttulo5"/>
+      <w:pStyle w:val="Heading5"/>
       <w:lvlText w:val="%1.%2.%3.%4.%5"/>
       <w:lvlJc w:val="left"/>
       <w:pPr>
@@ -2659,7 +2659,7 @@
     <w:lvl w:ilvl="5">
       <w:start w:val="1"/>
       <w:numFmt w:val="decimal"/>
-      <w:pStyle w:val="Ttulo6"/>
+      <w:pStyle w:val="Heading6"/>
       <w:lvlText w:val="%1.%2.%3.%4.%5.%6"/>
       <w:lvlJc w:val="left"/>
       <w:pPr>
@@ -2672,7 +2672,7 @@
     <w:lvl w:ilvl="6">
       <w:start w:val="1"/>
       <w:numFmt w:val="decimal"/>
-      <w:pStyle w:val="Ttulo7"/>
+      <w:pStyle w:val="Heading7"/>
       <w:lvlText w:val="%1.%2.%3.%4.%5.%6.%7"/>
       <w:lvlJc w:val="left"/>
       <w:pPr>
@@ -2685,7 +2685,7 @@
     <w:lvl w:ilvl="7">
       <w:start w:val="1"/>
       <w:numFmt w:val="decimal"/>
-      <w:pStyle w:val="Ttulo8"/>
+      <w:pStyle w:val="Heading8"/>
       <w:lvlText w:val="%1.%2.%3.%4.%5.%6.%7.%8"/>
       <w:lvlJc w:val="left"/>
       <w:pPr>
@@ -2716,7 +2716,7 @@
 </file>
 
 <file path=word/styles.xml><?xml version="1.0" encoding="utf-8"?>
-<w:styles xmlns:mc="http://schemas.openxmlformats.org/markup-compatibility/2006" xmlns:r="http://schemas.openxmlformats.org/officeDocument/2006/relationships" xmlns:w="http://schemas.openxmlformats.org/wordprocessingml/2006/main" xmlns:w14="http://schemas.microsoft.com/office/word/2010/wordml" xmlns:w15="http://schemas.microsoft.com/office/word/2012/wordml" xmlns:w16se="http://schemas.microsoft.com/office/word/2015/wordml/symex" mc:Ignorable="w14 w15 w16se">
+<w:styles xmlns:mc="http://schemas.openxmlformats.org/markup-compatibility/2006" xmlns:r="http://schemas.openxmlformats.org/officeDocument/2006/relationships" xmlns:w="http://schemas.openxmlformats.org/wordprocessingml/2006/main" xmlns:w14="http://schemas.microsoft.com/office/word/2010/wordml" xmlns:w15="http://schemas.microsoft.com/office/word/2012/wordml" mc:Ignorable="w14 w15">
   <w:docDefaults>
     <w:rPrDefault>
       <w:rPr>
@@ -2728,7 +2728,7 @@
     </w:rPrDefault>
     <w:pPrDefault/>
   </w:docDefaults>
-  <w:latentStyles w:defLockedState="0" w:defUIPriority="99" w:defSemiHidden="0" w:defUnhideWhenUsed="0" w:defQFormat="0" w:count="371">
+  <w:latentStyles w:defLockedState="0" w:defUIPriority="99" w:defSemiHidden="0" w:defUnhideWhenUsed="0" w:defQFormat="0" w:count="380">
     <w:lsdException w:name="Normal" w:uiPriority="0" w:qFormat="1"/>
     <w:lsdException w:name="heading 1" w:uiPriority="1" w:qFormat="1"/>
     <w:lsdException w:name="heading 2" w:semiHidden="1" w:uiPriority="1" w:unhideWhenUsed="1" w:qFormat="1"/>
@@ -3116,11 +3116,11 @@
       <w:lang w:val="ca-ES" w:eastAsia="es-ES"/>
     </w:rPr>
   </w:style>
-  <w:style w:type="paragraph" w:styleId="Ttulo1">
+  <w:style w:type="paragraph" w:styleId="Heading1">
     <w:name w:val="heading 1"/>
     <w:basedOn w:val="Normal"/>
     <w:next w:val="Normal"/>
-    <w:link w:val="Ttulo1Car"/>
+    <w:link w:val="Heading1Char"/>
     <w:autoRedefine/>
     <w:uiPriority w:val="1"/>
     <w:qFormat/>
@@ -3141,11 +3141,11 @@
       <w:szCs w:val="18"/>
     </w:rPr>
   </w:style>
-  <w:style w:type="paragraph" w:styleId="Ttulo2">
+  <w:style w:type="paragraph" w:styleId="Heading2">
     <w:name w:val="heading 2"/>
     <w:basedOn w:val="Normal"/>
     <w:next w:val="Normal"/>
-    <w:link w:val="Ttulo2Car"/>
+    <w:link w:val="Heading2Char"/>
     <w:uiPriority w:val="1"/>
     <w:qFormat/>
     <w:rsid w:val="00BB1D52"/>
@@ -3165,11 +3165,11 @@
       <w:color w:val="000000" w:themeColor="text1"/>
     </w:rPr>
   </w:style>
-  <w:style w:type="paragraph" w:styleId="Ttulo3">
+  <w:style w:type="paragraph" w:styleId="Heading3">
     <w:name w:val="heading 3"/>
     <w:basedOn w:val="Normal"/>
     <w:next w:val="Normal"/>
-    <w:link w:val="Ttulo3Car"/>
+    <w:link w:val="Heading3Char"/>
     <w:uiPriority w:val="1"/>
     <w:qFormat/>
     <w:rsid w:val="00BB1D52"/>
@@ -3189,11 +3189,11 @@
       <w:szCs w:val="18"/>
     </w:rPr>
   </w:style>
-  <w:style w:type="paragraph" w:styleId="Ttulo4">
+  <w:style w:type="paragraph" w:styleId="Heading4">
     <w:name w:val="heading 4"/>
     <w:basedOn w:val="Normal"/>
     <w:next w:val="Normal"/>
-    <w:link w:val="Ttulo4Car"/>
+    <w:link w:val="Heading4Char"/>
     <w:uiPriority w:val="1"/>
     <w:qFormat/>
     <w:rsid w:val="00BB1D52"/>
@@ -3214,11 +3214,11 @@
       <w:color w:val="000000" w:themeColor="text1"/>
     </w:rPr>
   </w:style>
-  <w:style w:type="paragraph" w:styleId="Ttulo5">
+  <w:style w:type="paragraph" w:styleId="Heading5">
     <w:name w:val="heading 5"/>
     <w:basedOn w:val="Normal"/>
     <w:next w:val="Normal"/>
-    <w:link w:val="Ttulo5Car"/>
+    <w:link w:val="Heading5Char"/>
     <w:uiPriority w:val="99"/>
     <w:unhideWhenUsed/>
     <w:qFormat/>
@@ -3238,11 +3238,11 @@
       <w:color w:val="243F60" w:themeColor="accent1" w:themeShade="7F"/>
     </w:rPr>
   </w:style>
-  <w:style w:type="paragraph" w:styleId="Ttulo6">
+  <w:style w:type="paragraph" w:styleId="Heading6">
     <w:name w:val="heading 6"/>
     <w:basedOn w:val="Normal"/>
     <w:next w:val="Normal"/>
-    <w:link w:val="Ttulo6Car"/>
+    <w:link w:val="Heading6Char"/>
     <w:uiPriority w:val="99"/>
     <w:unhideWhenUsed/>
     <w:qFormat/>
@@ -3264,11 +3264,11 @@
       <w:color w:val="243F60" w:themeColor="accent1" w:themeShade="7F"/>
     </w:rPr>
   </w:style>
-  <w:style w:type="paragraph" w:styleId="Ttulo7">
+  <w:style w:type="paragraph" w:styleId="Heading7">
     <w:name w:val="heading 7"/>
     <w:basedOn w:val="Normal"/>
     <w:next w:val="Normal"/>
-    <w:link w:val="Ttulo7Car"/>
+    <w:link w:val="Heading7Char"/>
     <w:uiPriority w:val="99"/>
     <w:unhideWhenUsed/>
     <w:qFormat/>
@@ -3290,11 +3290,11 @@
       <w:color w:val="404040" w:themeColor="text1" w:themeTint="BF"/>
     </w:rPr>
   </w:style>
-  <w:style w:type="paragraph" w:styleId="Ttulo8">
+  <w:style w:type="paragraph" w:styleId="Heading8">
     <w:name w:val="heading 8"/>
     <w:basedOn w:val="Normal"/>
     <w:next w:val="Normal"/>
-    <w:link w:val="Ttulo8Car"/>
+    <w:link w:val="Heading8Char"/>
     <w:uiPriority w:val="99"/>
     <w:unhideWhenUsed/>
     <w:qFormat/>
@@ -3314,11 +3314,11 @@
       <w:color w:val="404040" w:themeColor="text1" w:themeTint="BF"/>
     </w:rPr>
   </w:style>
-  <w:style w:type="paragraph" w:styleId="Ttulo9">
+  <w:style w:type="paragraph" w:styleId="Heading9">
     <w:name w:val="heading 9"/>
     <w:basedOn w:val="Normal"/>
     <w:next w:val="Normal"/>
-    <w:link w:val="Ttulo9Car"/>
+    <w:link w:val="Heading9Char"/>
     <w:uiPriority w:val="99"/>
     <w:semiHidden/>
     <w:unhideWhenUsed/>
@@ -3337,13 +3337,13 @@
       <w:color w:val="404040" w:themeColor="text1" w:themeTint="BF"/>
     </w:rPr>
   </w:style>
-  <w:style w:type="character" w:default="1" w:styleId="Fuentedeprrafopredeter">
+  <w:style w:type="character" w:default="1" w:styleId="DefaultParagraphFont">
     <w:name w:val="Default Paragraph Font"/>
     <w:uiPriority w:val="1"/>
     <w:semiHidden/>
     <w:unhideWhenUsed/>
   </w:style>
-  <w:style w:type="table" w:default="1" w:styleId="Tablanormal">
+  <w:style w:type="table" w:default="1" w:styleId="TableNormal">
     <w:name w:val="Normal Table"/>
     <w:uiPriority w:val="99"/>
     <w:semiHidden/>
@@ -3358,16 +3358,16 @@
       </w:tblCellMar>
     </w:tblPr>
   </w:style>
-  <w:style w:type="numbering" w:default="1" w:styleId="Sinlista">
+  <w:style w:type="numbering" w:default="1" w:styleId="NoList">
     <w:name w:val="No List"/>
     <w:uiPriority w:val="99"/>
     <w:semiHidden/>
     <w:unhideWhenUsed/>
   </w:style>
-  <w:style w:type="paragraph" w:styleId="Encabezado">
+  <w:style w:type="paragraph" w:styleId="Header">
     <w:name w:val="header"/>
     <w:basedOn w:val="Normal"/>
-    <w:link w:val="EncabezadoCar"/>
+    <w:link w:val="HeaderChar"/>
     <w:uiPriority w:val="99"/>
     <w:unhideWhenUsed/>
     <w:qFormat/>
@@ -3384,10 +3384,10 @@
       <w:caps/>
     </w:rPr>
   </w:style>
-  <w:style w:type="character" w:customStyle="1" w:styleId="EncabezadoCar">
-    <w:name w:val="Encabezado Car"/>
-    <w:basedOn w:val="Fuentedeprrafopredeter"/>
-    <w:link w:val="Encabezado"/>
+  <w:style w:type="character" w:customStyle="1" w:styleId="HeaderChar">
+    <w:name w:val="Header Char"/>
+    <w:basedOn w:val="DefaultParagraphFont"/>
+    <w:link w:val="Header"/>
     <w:uiPriority w:val="99"/>
     <w:rsid w:val="00A3186A"/>
     <w:rPr>
@@ -3398,10 +3398,10 @@
       <w:lang w:val="ca-ES" w:eastAsia="es-ES"/>
     </w:rPr>
   </w:style>
-  <w:style w:type="paragraph" w:styleId="Piedepgina">
+  <w:style w:type="paragraph" w:styleId="Footer">
     <w:name w:val="footer"/>
     <w:basedOn w:val="Normal"/>
-    <w:link w:val="PiedepginaCar"/>
+    <w:link w:val="FooterChar"/>
     <w:uiPriority w:val="99"/>
     <w:unhideWhenUsed/>
     <w:rsid w:val="00BB1D52"/>
@@ -3412,10 +3412,10 @@
       </w:tabs>
     </w:pPr>
   </w:style>
-  <w:style w:type="character" w:customStyle="1" w:styleId="PiedepginaCar">
-    <w:name w:val="Pie de página Car"/>
-    <w:basedOn w:val="Fuentedeprrafopredeter"/>
-    <w:link w:val="Piedepgina"/>
+  <w:style w:type="character" w:customStyle="1" w:styleId="FooterChar">
+    <w:name w:val="Footer Char"/>
+    <w:basedOn w:val="DefaultParagraphFont"/>
+    <w:link w:val="Footer"/>
     <w:uiPriority w:val="99"/>
     <w:rsid w:val="00BB1D52"/>
     <w:rPr>
@@ -3425,9 +3425,9 @@
       <w:lang w:val="ca-ES" w:eastAsia="es-ES"/>
     </w:rPr>
   </w:style>
-  <w:style w:type="character" w:styleId="Textoennegrita">
+  <w:style w:type="character" w:styleId="Strong">
     <w:name w:val="Strong"/>
-    <w:basedOn w:val="Fuentedeprrafopredeter"/>
+    <w:basedOn w:val="DefaultParagraphFont"/>
     <w:qFormat/>
     <w:rsid w:val="00BB1D52"/>
     <w:rPr>
@@ -3438,10 +3438,10 @@
       <w:iCs w:val="0"/>
     </w:rPr>
   </w:style>
-  <w:style w:type="paragraph" w:styleId="Textodeglobo">
+  <w:style w:type="paragraph" w:styleId="BalloonText">
     <w:name w:val="Balloon Text"/>
     <w:basedOn w:val="Normal"/>
-    <w:link w:val="TextodegloboCar"/>
+    <w:link w:val="BalloonTextChar"/>
     <w:unhideWhenUsed/>
     <w:rsid w:val="00BB1D52"/>
     <w:pPr>
@@ -3452,10 +3452,10 @@
       <w:szCs w:val="18"/>
     </w:rPr>
   </w:style>
-  <w:style w:type="character" w:customStyle="1" w:styleId="TextodegloboCar">
-    <w:name w:val="Texto de globo Car"/>
-    <w:basedOn w:val="Fuentedeprrafopredeter"/>
-    <w:link w:val="Textodeglobo"/>
+  <w:style w:type="character" w:customStyle="1" w:styleId="BalloonTextChar">
+    <w:name w:val="Balloon Text Char"/>
+    <w:basedOn w:val="DefaultParagraphFont"/>
+    <w:link w:val="BalloonText"/>
     <w:rsid w:val="00BB1D52"/>
     <w:rPr>
       <w:rFonts w:ascii="Lucida Grande" w:eastAsia="Verdana" w:hAnsi="Lucida Grande" w:cs="Lucida Grande"/>
@@ -3464,12 +3464,13 @@
       <w:lang w:val="ca-ES" w:eastAsia="es-ES"/>
     </w:rPr>
   </w:style>
-  <w:style w:type="table" w:styleId="Tablaconcuadrcula">
+  <w:style w:type="table" w:styleId="TableGrid">
     <w:name w:val="Table Grid"/>
-    <w:basedOn w:val="Tablanormal"/>
+    <w:basedOn w:val="TableNormal"/>
     <w:uiPriority w:val="59"/>
     <w:rsid w:val="00BB1D52"/>
     <w:tblPr>
+      <w:tblInd w:w="0" w:type="dxa"/>
       <w:tblBorders>
         <w:top w:val="single" w:sz="4" w:space="0" w:color="auto"/>
         <w:left w:val="single" w:sz="4" w:space="0" w:color="auto"/>
@@ -3478,11 +3479,17 @@
         <w:insideH w:val="single" w:sz="4" w:space="0" w:color="auto"/>
         <w:insideV w:val="single" w:sz="4" w:space="0" w:color="auto"/>
       </w:tblBorders>
+      <w:tblCellMar>
+        <w:top w:w="0" w:type="dxa"/>
+        <w:left w:w="108" w:type="dxa"/>
+        <w:bottom w:w="0" w:type="dxa"/>
+        <w:right w:w="108" w:type="dxa"/>
+      </w:tblCellMar>
     </w:tblPr>
   </w:style>
-  <w:style w:type="character" w:styleId="nfasisintenso">
+  <w:style w:type="character" w:styleId="IntenseEmphasis">
     <w:name w:val="Intense Emphasis"/>
-    <w:basedOn w:val="Fuentedeprrafopredeter"/>
+    <w:basedOn w:val="DefaultParagraphFont"/>
     <w:uiPriority w:val="21"/>
     <w:qFormat/>
     <w:rsid w:val="00BB1D52"/>
@@ -3494,10 +3501,10 @@
       <w:color w:val="000000" w:themeColor="text1"/>
     </w:rPr>
   </w:style>
-  <w:style w:type="character" w:customStyle="1" w:styleId="Ttulo1Car">
-    <w:name w:val="Título 1 Car"/>
-    <w:basedOn w:val="Fuentedeprrafopredeter"/>
-    <w:link w:val="Ttulo1"/>
+  <w:style w:type="character" w:customStyle="1" w:styleId="Heading1Char">
+    <w:name w:val="Heading 1 Char"/>
+    <w:basedOn w:val="DefaultParagraphFont"/>
+    <w:link w:val="Heading1"/>
     <w:uiPriority w:val="1"/>
     <w:rsid w:val="00BB1D52"/>
     <w:rPr>
@@ -3509,9 +3516,9 @@
       <w:lang w:val="ca-ES" w:eastAsia="es-ES"/>
     </w:rPr>
   </w:style>
-  <w:style w:type="character" w:styleId="nfasis">
+  <w:style w:type="character" w:styleId="Emphasis">
     <w:name w:val="Emphasis"/>
-    <w:basedOn w:val="Fuentedeprrafopredeter"/>
+    <w:basedOn w:val="DefaultParagraphFont"/>
     <w:uiPriority w:val="20"/>
     <w:rsid w:val="00BB1D52"/>
     <w:rPr>
@@ -3519,10 +3526,10 @@
       <w:iCs/>
     </w:rPr>
   </w:style>
-  <w:style w:type="character" w:customStyle="1" w:styleId="Ttulo2Car">
-    <w:name w:val="Título 2 Car"/>
-    <w:basedOn w:val="Fuentedeprrafopredeter"/>
-    <w:link w:val="Ttulo2"/>
+  <w:style w:type="character" w:customStyle="1" w:styleId="Heading2Char">
+    <w:name w:val="Heading 2 Char"/>
+    <w:basedOn w:val="DefaultParagraphFont"/>
+    <w:link w:val="Heading2"/>
     <w:uiPriority w:val="1"/>
     <w:rsid w:val="00BB1D52"/>
     <w:rPr>
@@ -3534,11 +3541,11 @@
       <w:lang w:val="ca-ES" w:eastAsia="es-ES"/>
     </w:rPr>
   </w:style>
-  <w:style w:type="paragraph" w:styleId="Ttulo">
+  <w:style w:type="paragraph" w:styleId="Title">
     <w:name w:val="Title"/>
     <w:basedOn w:val="Normal"/>
     <w:next w:val="Normal"/>
-    <w:link w:val="TtuloCar"/>
+    <w:link w:val="TitleChar"/>
     <w:uiPriority w:val="99"/>
     <w:rsid w:val="00BB1D52"/>
     <w:pPr>
@@ -3557,10 +3564,10 @@
       <w:szCs w:val="52"/>
     </w:rPr>
   </w:style>
-  <w:style w:type="character" w:customStyle="1" w:styleId="TtuloCar">
-    <w:name w:val="Título Car"/>
-    <w:basedOn w:val="Fuentedeprrafopredeter"/>
-    <w:link w:val="Ttulo"/>
+  <w:style w:type="character" w:customStyle="1" w:styleId="TitleChar">
+    <w:name w:val="Title Char"/>
+    <w:basedOn w:val="DefaultParagraphFont"/>
+    <w:link w:val="Title"/>
     <w:uiPriority w:val="99"/>
     <w:rsid w:val="00BB1D52"/>
     <w:rPr>
@@ -3573,18 +3580,18 @@
       <w:lang w:val="ca-ES" w:eastAsia="es-ES"/>
     </w:rPr>
   </w:style>
-  <w:style w:type="paragraph" w:styleId="Subttulo">
+  <w:style w:type="paragraph" w:styleId="Subtitle">
     <w:name w:val="Subtitle"/>
     <w:basedOn w:val="Normal"/>
     <w:next w:val="Normal"/>
-    <w:link w:val="SubttuloCar"/>
+    <w:link w:val="SubtitleChar"/>
     <w:uiPriority w:val="11"/>
     <w:rsid w:val="00BB1D52"/>
   </w:style>
-  <w:style w:type="character" w:customStyle="1" w:styleId="SubttuloCar">
-    <w:name w:val="Subtítulo Car"/>
-    <w:basedOn w:val="Fuentedeprrafopredeter"/>
-    <w:link w:val="Subttulo"/>
+  <w:style w:type="character" w:customStyle="1" w:styleId="SubtitleChar">
+    <w:name w:val="Subtitle Char"/>
+    <w:basedOn w:val="DefaultParagraphFont"/>
+    <w:link w:val="Subtitle"/>
     <w:uiPriority w:val="11"/>
     <w:rsid w:val="00BB1D52"/>
     <w:rPr>
@@ -3594,9 +3601,9 @@
       <w:lang w:val="ca-ES" w:eastAsia="es-ES"/>
     </w:rPr>
   </w:style>
-  <w:style w:type="character" w:styleId="nfasissutil">
+  <w:style w:type="character" w:styleId="SubtleEmphasis">
     <w:name w:val="Subtle Emphasis"/>
-    <w:basedOn w:val="Fuentedeprrafopredeter"/>
+    <w:basedOn w:val="DefaultParagraphFont"/>
     <w:uiPriority w:val="19"/>
     <w:qFormat/>
     <w:rsid w:val="00BB1D52"/>
@@ -3606,11 +3613,11 @@
       <w:color w:val="808080" w:themeColor="text1" w:themeTint="7F"/>
     </w:rPr>
   </w:style>
-  <w:style w:type="paragraph" w:styleId="Cita">
+  <w:style w:type="paragraph" w:styleId="Quote">
     <w:name w:val="Quote"/>
     <w:basedOn w:val="Normal"/>
     <w:next w:val="Normal"/>
-    <w:link w:val="CitaCar"/>
+    <w:link w:val="QuoteChar"/>
     <w:uiPriority w:val="29"/>
     <w:qFormat/>
     <w:rsid w:val="00BB1D52"/>
@@ -3620,10 +3627,10 @@
       <w:color w:val="000000" w:themeColor="text1"/>
     </w:rPr>
   </w:style>
-  <w:style w:type="character" w:customStyle="1" w:styleId="CitaCar">
-    <w:name w:val="Cita Car"/>
-    <w:basedOn w:val="Fuentedeprrafopredeter"/>
-    <w:link w:val="Cita"/>
+  <w:style w:type="character" w:customStyle="1" w:styleId="QuoteChar">
+    <w:name w:val="Quote Char"/>
+    <w:basedOn w:val="DefaultParagraphFont"/>
+    <w:link w:val="Quote"/>
     <w:uiPriority w:val="29"/>
     <w:rsid w:val="00BB1D52"/>
     <w:rPr>
@@ -3636,11 +3643,11 @@
       <w:lang w:val="ca-ES" w:eastAsia="es-ES"/>
     </w:rPr>
   </w:style>
-  <w:style w:type="paragraph" w:styleId="Citadestacada">
+  <w:style w:type="paragraph" w:styleId="IntenseQuote">
     <w:name w:val="Intense Quote"/>
     <w:basedOn w:val="Normal"/>
     <w:next w:val="Normal"/>
-    <w:link w:val="CitadestacadaCar"/>
+    <w:link w:val="IntenseQuoteChar"/>
     <w:uiPriority w:val="30"/>
     <w:rsid w:val="00BB1D52"/>
     <w:pPr>
@@ -3658,10 +3665,10 @@
       <w:color w:val="4F81BD" w:themeColor="accent1"/>
     </w:rPr>
   </w:style>
-  <w:style w:type="character" w:customStyle="1" w:styleId="CitadestacadaCar">
-    <w:name w:val="Cita destacada Car"/>
-    <w:basedOn w:val="Fuentedeprrafopredeter"/>
-    <w:link w:val="Citadestacada"/>
+  <w:style w:type="character" w:customStyle="1" w:styleId="IntenseQuoteChar">
+    <w:name w:val="Intense Quote Char"/>
+    <w:basedOn w:val="DefaultParagraphFont"/>
+    <w:link w:val="IntenseQuote"/>
     <w:uiPriority w:val="30"/>
     <w:rsid w:val="00BB1D52"/>
     <w:rPr>
@@ -3676,9 +3683,9 @@
       <w:lang w:val="ca-ES" w:eastAsia="es-ES"/>
     </w:rPr>
   </w:style>
-  <w:style w:type="character" w:styleId="Referenciasutil">
+  <w:style w:type="character" w:styleId="SubtleReference">
     <w:name w:val="Subtle Reference"/>
-    <w:basedOn w:val="Fuentedeprrafopredeter"/>
+    <w:basedOn w:val="DefaultParagraphFont"/>
     <w:uiPriority w:val="31"/>
     <w:rsid w:val="00BB1D52"/>
     <w:rPr>
@@ -3687,9 +3694,9 @@
       <w:u w:val="single"/>
     </w:rPr>
   </w:style>
-  <w:style w:type="character" w:styleId="Referenciaintensa">
+  <w:style w:type="character" w:styleId="IntenseReference">
     <w:name w:val="Intense Reference"/>
-    <w:basedOn w:val="Fuentedeprrafopredeter"/>
+    <w:basedOn w:val="DefaultParagraphFont"/>
     <w:uiPriority w:val="32"/>
     <w:rsid w:val="00BB1D52"/>
     <w:rPr>
@@ -3701,9 +3708,9 @@
       <w:u w:val="single"/>
     </w:rPr>
   </w:style>
-  <w:style w:type="character" w:styleId="Ttulodellibro">
+  <w:style w:type="character" w:styleId="BookTitle">
     <w:name w:val="Book Title"/>
-    <w:basedOn w:val="Fuentedeprrafopredeter"/>
+    <w:basedOn w:val="DefaultParagraphFont"/>
     <w:uiPriority w:val="33"/>
     <w:rsid w:val="00BB1D52"/>
     <w:rPr>
@@ -3713,7 +3720,7 @@
       <w:spacing w:val="5"/>
     </w:rPr>
   </w:style>
-  <w:style w:type="paragraph" w:styleId="Prrafodelista">
+  <w:style w:type="paragraph" w:styleId="ListParagraph">
     <w:name w:val="List Paragraph"/>
     <w:basedOn w:val="Normal"/>
     <w:uiPriority w:val="34"/>
@@ -3724,10 +3731,10 @@
       <w:contextualSpacing/>
     </w:pPr>
   </w:style>
-  <w:style w:type="character" w:customStyle="1" w:styleId="Ttulo3Car">
-    <w:name w:val="Título 3 Car"/>
-    <w:basedOn w:val="Fuentedeprrafopredeter"/>
-    <w:link w:val="Ttulo3"/>
+  <w:style w:type="character" w:customStyle="1" w:styleId="Heading3Char">
+    <w:name w:val="Heading 3 Char"/>
+    <w:basedOn w:val="DefaultParagraphFont"/>
+    <w:link w:val="Heading3"/>
     <w:uiPriority w:val="1"/>
     <w:rsid w:val="00BB1D52"/>
     <w:rPr>
@@ -3738,10 +3745,10 @@
       <w:lang w:val="ca-ES" w:eastAsia="es-ES"/>
     </w:rPr>
   </w:style>
-  <w:style w:type="character" w:customStyle="1" w:styleId="Ttulo4Car">
-    <w:name w:val="Título 4 Car"/>
-    <w:basedOn w:val="Fuentedeprrafopredeter"/>
-    <w:link w:val="Ttulo4"/>
+  <w:style w:type="character" w:customStyle="1" w:styleId="Heading4Char">
+    <w:name w:val="Heading 4 Char"/>
+    <w:basedOn w:val="DefaultParagraphFont"/>
+    <w:link w:val="Heading4"/>
     <w:uiPriority w:val="1"/>
     <w:rsid w:val="00BB1D52"/>
     <w:rPr>
@@ -3754,10 +3761,10 @@
       <w:lang w:val="ca-ES" w:eastAsia="es-ES"/>
     </w:rPr>
   </w:style>
-  <w:style w:type="character" w:customStyle="1" w:styleId="Ttulo5Car">
-    <w:name w:val="Título 5 Car"/>
-    <w:basedOn w:val="Fuentedeprrafopredeter"/>
-    <w:link w:val="Ttulo5"/>
+  <w:style w:type="character" w:customStyle="1" w:styleId="Heading5Char">
+    <w:name w:val="Heading 5 Char"/>
+    <w:basedOn w:val="DefaultParagraphFont"/>
+    <w:link w:val="Heading5"/>
     <w:uiPriority w:val="99"/>
     <w:rsid w:val="00BB1D52"/>
     <w:rPr>
@@ -3768,10 +3775,10 @@
       <w:lang w:val="ca-ES" w:eastAsia="es-ES"/>
     </w:rPr>
   </w:style>
-  <w:style w:type="character" w:customStyle="1" w:styleId="Ttulo6Car">
-    <w:name w:val="Título 6 Car"/>
-    <w:basedOn w:val="Fuentedeprrafopredeter"/>
-    <w:link w:val="Ttulo6"/>
+  <w:style w:type="character" w:customStyle="1" w:styleId="Heading6Char">
+    <w:name w:val="Heading 6 Char"/>
+    <w:basedOn w:val="DefaultParagraphFont"/>
+    <w:link w:val="Heading6"/>
     <w:uiPriority w:val="99"/>
     <w:rsid w:val="00BB1D52"/>
     <w:rPr>
@@ -3784,10 +3791,10 @@
       <w:lang w:val="ca-ES" w:eastAsia="es-ES"/>
     </w:rPr>
   </w:style>
-  <w:style w:type="character" w:customStyle="1" w:styleId="Ttulo7Car">
-    <w:name w:val="Título 7 Car"/>
-    <w:basedOn w:val="Fuentedeprrafopredeter"/>
-    <w:link w:val="Ttulo7"/>
+  <w:style w:type="character" w:customStyle="1" w:styleId="Heading7Char">
+    <w:name w:val="Heading 7 Char"/>
+    <w:basedOn w:val="DefaultParagraphFont"/>
+    <w:link w:val="Heading7"/>
     <w:uiPriority w:val="99"/>
     <w:rsid w:val="00BB1D52"/>
     <w:rPr>
@@ -3800,10 +3807,10 @@
       <w:lang w:val="ca-ES" w:eastAsia="es-ES"/>
     </w:rPr>
   </w:style>
-  <w:style w:type="character" w:customStyle="1" w:styleId="Ttulo8Car">
-    <w:name w:val="Título 8 Car"/>
-    <w:basedOn w:val="Fuentedeprrafopredeter"/>
-    <w:link w:val="Ttulo8"/>
+  <w:style w:type="character" w:customStyle="1" w:styleId="Heading8Char">
+    <w:name w:val="Heading 8 Char"/>
+    <w:basedOn w:val="DefaultParagraphFont"/>
+    <w:link w:val="Heading8"/>
     <w:uiPriority w:val="99"/>
     <w:rsid w:val="00BB1D52"/>
     <w:rPr>
@@ -3814,10 +3821,10 @@
       <w:lang w:val="ca-ES" w:eastAsia="es-ES"/>
     </w:rPr>
   </w:style>
-  <w:style w:type="character" w:customStyle="1" w:styleId="Ttulo9Car">
-    <w:name w:val="Título 9 Car"/>
-    <w:basedOn w:val="Fuentedeprrafopredeter"/>
-    <w:link w:val="Ttulo9"/>
+  <w:style w:type="character" w:customStyle="1" w:styleId="Heading9Char">
+    <w:name w:val="Heading 9 Char"/>
+    <w:basedOn w:val="DefaultParagraphFont"/>
+    <w:link w:val="Heading9"/>
     <w:uiPriority w:val="99"/>
     <w:semiHidden/>
     <w:rsid w:val="00BB1D52"/>
@@ -3831,7 +3838,7 @@
       <w:lang w:val="ca-ES" w:eastAsia="es-ES"/>
     </w:rPr>
   </w:style>
-  <w:style w:type="paragraph" w:styleId="Descripcin">
+  <w:style w:type="paragraph" w:styleId="Caption">
     <w:name w:val="caption"/>
     <w:basedOn w:val="Normal"/>
     <w:next w:val="Normal"/>
@@ -3850,7 +3857,7 @@
       <w:szCs w:val="18"/>
     </w:rPr>
   </w:style>
-  <w:style w:type="paragraph" w:styleId="Sinespaciado">
+  <w:style w:type="paragraph" w:styleId="NoSpacing">
     <w:name w:val="No Spacing"/>
     <w:basedOn w:val="Normal"/>
     <w:uiPriority w:val="99"/>
@@ -3860,9 +3867,9 @@
       <w:spacing w:line="240" w:lineRule="auto"/>
     </w:pPr>
   </w:style>
-  <w:style w:type="paragraph" w:styleId="TtuloTDC">
+  <w:style w:type="paragraph" w:styleId="TOCHeading">
     <w:name w:val="TOC Heading"/>
-    <w:basedOn w:val="Ttulo1"/>
+    <w:basedOn w:val="Heading1"/>
     <w:next w:val="Normal"/>
     <w:uiPriority w:val="39"/>
     <w:unhideWhenUsed/>
@@ -3901,9 +3908,9 @@
       <w:lang w:val="es-ES"/>
     </w:rPr>
   </w:style>
-  <w:style w:type="character" w:styleId="Hipervnculo">
+  <w:style w:type="character" w:styleId="Hyperlink">
     <w:name w:val="Hyperlink"/>
-    <w:basedOn w:val="Fuentedeprrafopredeter"/>
+    <w:basedOn w:val="DefaultParagraphFont"/>
     <w:uiPriority w:val="99"/>
     <w:unhideWhenUsed/>
     <w:rsid w:val="00BB1D52"/>
@@ -3926,7 +3933,7 @@
   </w:style>
   <w:style w:type="character" w:customStyle="1" w:styleId="LinkCar">
     <w:name w:val="Link Car"/>
-    <w:basedOn w:val="Fuentedeprrafopredeter"/>
+    <w:basedOn w:val="DefaultParagraphFont"/>
     <w:link w:val="Link"/>
     <w:rsid w:val="00BB1D52"/>
     <w:rPr>
@@ -3938,9 +3945,9 @@
       <w:lang w:val="ca-ES" w:eastAsia="es-ES"/>
     </w:rPr>
   </w:style>
-  <w:style w:type="table" w:styleId="Listaoscura-nfasis4">
+  <w:style w:type="table" w:styleId="DarkList-Accent4">
     <w:name w:val="Dark List Accent 4"/>
-    <w:basedOn w:val="Tablanormal"/>
+    <w:basedOn w:val="TableNormal"/>
     <w:uiPriority w:val="70"/>
     <w:rsid w:val="00BB1D52"/>
     <w:rPr>
@@ -3949,6 +3956,13 @@
     <w:tblPr>
       <w:tblStyleRowBandSize w:val="1"/>
       <w:tblStyleColBandSize w:val="1"/>
+      <w:tblInd w:w="0" w:type="dxa"/>
+      <w:tblCellMar>
+        <w:top w:w="0" w:type="dxa"/>
+        <w:left w:w="108" w:type="dxa"/>
+        <w:bottom w:w="0" w:type="dxa"/>
+        <w:right w:w="108" w:type="dxa"/>
+      </w:tblCellMar>
     </w:tblPr>
     <w:tcPr>
       <w:shd w:val="clear" w:color="auto" w:fill="8064A2" w:themeFill="accent4"/>
@@ -4044,7 +4058,7 @@
   </w:style>
   <w:style w:type="table" w:customStyle="1" w:styleId="StarTable">
     <w:name w:val="StarTable"/>
-    <w:basedOn w:val="Tablaconcuadrcula"/>
+    <w:basedOn w:val="TableGrid"/>
     <w:uiPriority w:val="99"/>
     <w:rsid w:val="00712575"/>
     <w:rPr>
@@ -4052,14 +4066,18 @@
       <w:sz w:val="20"/>
     </w:rPr>
     <w:tblPr>
+      <w:tblInd w:w="0" w:type="dxa"/>
       <w:tblBorders>
         <w:top w:val="single" w:sz="12" w:space="0" w:color="auto"/>
-        <w:left w:val="none" w:sz="0" w:space="0" w:color="auto"/>
         <w:bottom w:val="single" w:sz="12" w:space="0" w:color="auto"/>
-        <w:right w:val="none" w:sz="0" w:space="0" w:color="auto"/>
         <w:insideH w:val="single" w:sz="8" w:space="0" w:color="auto"/>
-        <w:insideV w:val="none" w:sz="0" w:space="0" w:color="auto"/>
       </w:tblBorders>
+      <w:tblCellMar>
+        <w:top w:w="0" w:type="dxa"/>
+        <w:left w:w="108" w:type="dxa"/>
+        <w:bottom w:w="0" w:type="dxa"/>
+        <w:right w:w="108" w:type="dxa"/>
+      </w:tblCellMar>
     </w:tblPr>
     <w:tcPr>
       <w:tcMar>
@@ -4111,9 +4129,9 @@
       </w:rPr>
     </w:tblStylePr>
   </w:style>
-  <w:style w:type="table" w:styleId="Sombreadoclaro-nfasis3">
+  <w:style w:type="table" w:styleId="LightShading-Accent3">
     <w:name w:val="Light Shading Accent 3"/>
-    <w:basedOn w:val="Tablanormal"/>
+    <w:basedOn w:val="TableNormal"/>
     <w:uiPriority w:val="60"/>
     <w:rsid w:val="00BB1D52"/>
     <w:rPr>
@@ -4122,10 +4140,17 @@
     <w:tblPr>
       <w:tblStyleRowBandSize w:val="1"/>
       <w:tblStyleColBandSize w:val="1"/>
+      <w:tblInd w:w="0" w:type="dxa"/>
       <w:tblBorders>
         <w:top w:val="single" w:sz="8" w:space="0" w:color="9BBB59" w:themeColor="accent3"/>
         <w:bottom w:val="single" w:sz="8" w:space="0" w:color="9BBB59" w:themeColor="accent3"/>
       </w:tblBorders>
+      <w:tblCellMar>
+        <w:top w:w="0" w:type="dxa"/>
+        <w:left w:w="108" w:type="dxa"/>
+        <w:bottom w:w="0" w:type="dxa"/>
+        <w:right w:w="108" w:type="dxa"/>
+      </w:tblCellMar>
     </w:tblPr>
     <w:tblStylePr w:type="firstRow">
       <w:pPr>
@@ -4204,9 +4229,9 @@
       </w:tcPr>
     </w:tblStylePr>
   </w:style>
-  <w:style w:type="character" w:styleId="Nmerodepgina">
+  <w:style w:type="character" w:styleId="PageNumber">
     <w:name w:val="page number"/>
-    <w:basedOn w:val="Fuentedeprrafopredeter"/>
+    <w:basedOn w:val="DefaultParagraphFont"/>
     <w:uiPriority w:val="99"/>
     <w:semiHidden/>
     <w:unhideWhenUsed/>
@@ -4214,7 +4239,7 @@
   </w:style>
   <w:style w:type="table" w:customStyle="1" w:styleId="Alert">
     <w:name w:val="Alert"/>
-    <w:basedOn w:val="Tablanormal"/>
+    <w:basedOn w:val="TableNormal"/>
     <w:uiPriority w:val="99"/>
     <w:rsid w:val="00BB1D52"/>
     <w:pPr>
@@ -4224,8 +4249,12 @@
       <w:color w:val="0074BA"/>
     </w:rPr>
     <w:tblPr>
+      <w:tblInd w:w="0" w:type="dxa"/>
       <w:tblCellMar>
+        <w:top w:w="0" w:type="dxa"/>
         <w:left w:w="0" w:type="dxa"/>
+        <w:bottom w:w="0" w:type="dxa"/>
+        <w:right w:w="108" w:type="dxa"/>
       </w:tblCellMar>
     </w:tblPr>
     <w:tcPr>
@@ -4266,7 +4295,7 @@
   </w:style>
   <w:style w:type="character" w:customStyle="1" w:styleId="IconesCar">
     <w:name w:val="Icones Car"/>
-    <w:basedOn w:val="Fuentedeprrafopredeter"/>
+    <w:basedOn w:val="DefaultParagraphFont"/>
     <w:link w:val="Icones"/>
     <w:rsid w:val="00BB1D52"/>
     <w:rPr>
@@ -4279,7 +4308,7 @@
   </w:style>
   <w:style w:type="table" w:customStyle="1" w:styleId="StarTable2">
     <w:name w:val="StarTable2"/>
-    <w:basedOn w:val="Tablanormal"/>
+    <w:basedOn w:val="TableNormal"/>
     <w:uiPriority w:val="99"/>
     <w:qFormat/>
     <w:rsid w:val="00712575"/>
@@ -4288,11 +4317,18 @@
       <w:sz w:val="20"/>
     </w:rPr>
     <w:tblPr>
+      <w:tblInd w:w="0" w:type="dxa"/>
       <w:tblBorders>
         <w:top w:val="single" w:sz="12" w:space="0" w:color="auto"/>
         <w:bottom w:val="single" w:sz="12" w:space="0" w:color="auto"/>
         <w:insideH w:val="single" w:sz="6" w:space="0" w:color="auto"/>
       </w:tblBorders>
+      <w:tblCellMar>
+        <w:top w:w="0" w:type="dxa"/>
+        <w:left w:w="108" w:type="dxa"/>
+        <w:bottom w:w="0" w:type="dxa"/>
+        <w:right w:w="108" w:type="dxa"/>
+      </w:tblCellMar>
     </w:tblPr>
     <w:tcPr>
       <w:tcMar>
@@ -4304,7 +4340,7 @@
   </w:style>
   <w:style w:type="table" w:customStyle="1" w:styleId="Estilo1">
     <w:name w:val="Estilo1"/>
-    <w:basedOn w:val="Tablanormal"/>
+    <w:basedOn w:val="TableNormal"/>
     <w:uiPriority w:val="99"/>
     <w:qFormat/>
     <w:rsid w:val="00BB1D52"/>
@@ -4314,15 +4350,19 @@
       <w:sz w:val="20"/>
     </w:rPr>
     <w:tblPr>
+      <w:tblInd w:w="0" w:type="dxa"/>
       <w:tblCellMar>
+        <w:top w:w="0" w:type="dxa"/>
         <w:left w:w="0" w:type="dxa"/>
+        <w:bottom w:w="0" w:type="dxa"/>
+        <w:right w:w="108" w:type="dxa"/>
       </w:tblCellMar>
     </w:tblPr>
     <w:tcPr>
       <w:shd w:val="clear" w:color="auto" w:fill="auto"/>
     </w:tcPr>
   </w:style>
-  <w:style w:type="paragraph" w:styleId="TDC1">
+  <w:style w:type="paragraph" w:styleId="TOC1">
     <w:name w:val="toc 1"/>
     <w:basedOn w:val="Normal"/>
     <w:next w:val="Normal"/>
@@ -4342,7 +4382,7 @@
       <w:szCs w:val="22"/>
     </w:rPr>
   </w:style>
-  <w:style w:type="paragraph" w:styleId="TDC2">
+  <w:style w:type="paragraph" w:styleId="TOC2">
     <w:name w:val="toc 2"/>
     <w:basedOn w:val="Normal"/>
     <w:next w:val="Normal"/>
@@ -4357,7 +4397,7 @@
       <w:szCs w:val="22"/>
     </w:rPr>
   </w:style>
-  <w:style w:type="paragraph" w:styleId="Remitedesobre">
+  <w:style w:type="paragraph" w:styleId="EnvelopeReturn">
     <w:name w:val="envelope return"/>
     <w:basedOn w:val="Normal"/>
     <w:rsid w:val="00BB1D52"/>
@@ -4372,15 +4412,15 @@
       <w:lang w:val="en-US"/>
     </w:rPr>
   </w:style>
-  <w:style w:type="paragraph" w:styleId="Lista">
+  <w:style w:type="paragraph" w:styleId="List">
     <w:name w:val="List"/>
-    <w:basedOn w:val="Textoindependiente"/>
-    <w:rsid w:val="00BB1D52"/>
-  </w:style>
-  <w:style w:type="paragraph" w:styleId="Textoindependiente">
+    <w:basedOn w:val="BodyText"/>
+    <w:rsid w:val="00BB1D52"/>
+  </w:style>
+  <w:style w:type="paragraph" w:styleId="BodyText">
     <w:name w:val="Body Text"/>
     <w:basedOn w:val="Normal"/>
-    <w:link w:val="TextoindependienteCar"/>
+    <w:link w:val="BodyTextChar"/>
     <w:uiPriority w:val="99"/>
     <w:rsid w:val="00BB1D52"/>
     <w:pPr>
@@ -4392,10 +4432,10 @@
       <w:lang w:val="en-US"/>
     </w:rPr>
   </w:style>
-  <w:style w:type="character" w:customStyle="1" w:styleId="TextoindependienteCar">
-    <w:name w:val="Texto independiente Car"/>
-    <w:basedOn w:val="Fuentedeprrafopredeter"/>
-    <w:link w:val="Textoindependiente"/>
+  <w:style w:type="character" w:customStyle="1" w:styleId="BodyTextChar">
+    <w:name w:val="Body Text Char"/>
+    <w:basedOn w:val="DefaultParagraphFont"/>
+    <w:link w:val="BodyText"/>
     <w:uiPriority w:val="99"/>
     <w:rsid w:val="00BB1D52"/>
     <w:rPr>
@@ -4416,7 +4456,7 @@
   <w:style w:type="paragraph" w:customStyle="1" w:styleId="Heading">
     <w:name w:val="Heading"/>
     <w:basedOn w:val="Normal"/>
-    <w:next w:val="Textoindependiente"/>
+    <w:next w:val="BodyText"/>
     <w:rsid w:val="00BB1D52"/>
     <w:pPr>
       <w:keepNext/>
@@ -4433,7 +4473,7 @@
   </w:style>
   <w:style w:type="paragraph" w:customStyle="1" w:styleId="TableContents">
     <w:name w:val="Table Contents"/>
-    <w:basedOn w:val="Textoindependiente"/>
+    <w:basedOn w:val="BodyText"/>
     <w:rsid w:val="00BB1D52"/>
   </w:style>
   <w:style w:type="paragraph" w:customStyle="1" w:styleId="Caption1">
@@ -4457,7 +4497,7 @@
   </w:style>
   <w:style w:type="paragraph" w:customStyle="1" w:styleId="Framecontents">
     <w:name w:val="Frame contents"/>
-    <w:basedOn w:val="Textoindependiente"/>
+    <w:basedOn w:val="BodyText"/>
     <w:rsid w:val="00BB1D52"/>
   </w:style>
   <w:style w:type="paragraph" w:customStyle="1" w:styleId="Index">
@@ -4492,7 +4532,7 @@
   <w:style w:type="paragraph" w:customStyle="1" w:styleId="HorizontalLine">
     <w:name w:val="Horizontal Line"/>
     <w:basedOn w:val="Normal"/>
-    <w:next w:val="Textoindependiente"/>
+    <w:next w:val="BodyText"/>
     <w:rsid w:val="00BB1D52"/>
     <w:pPr>
       <w:pBdr>
@@ -4510,7 +4550,7 @@
   </w:style>
   <w:style w:type="character" w:customStyle="1" w:styleId="apple-style-span">
     <w:name w:val="apple-style-span"/>
-    <w:basedOn w:val="Fuentedeprrafopredeter"/>
+    <w:basedOn w:val="DefaultParagraphFont"/>
     <w:uiPriority w:val="99"/>
     <w:rsid w:val="00BB1D52"/>
   </w:style>
@@ -4548,7 +4588,7 @@
       <w:b/>
     </w:rPr>
   </w:style>
-  <w:style w:type="paragraph" w:styleId="TDC3">
+  <w:style w:type="paragraph" w:styleId="TOC3">
     <w:name w:val="toc 3"/>
     <w:basedOn w:val="Normal"/>
     <w:next w:val="Normal"/>
@@ -4565,7 +4605,7 @@
   </w:style>
   <w:style w:type="table" w:customStyle="1" w:styleId="ColorfulList1">
     <w:name w:val="Colorful List1"/>
-    <w:basedOn w:val="Tablanormal"/>
+    <w:basedOn w:val="TableNormal"/>
     <w:uiPriority w:val="72"/>
     <w:rsid w:val="003A69AB"/>
     <w:rPr>
@@ -4578,6 +4618,13 @@
     <w:tblPr>
       <w:tblStyleRowBandSize w:val="1"/>
       <w:tblStyleColBandSize w:val="1"/>
+      <w:tblInd w:w="0" w:type="dxa"/>
+      <w:tblCellMar>
+        <w:top w:w="0" w:type="dxa"/>
+        <w:left w:w="108" w:type="dxa"/>
+        <w:bottom w:w="0" w:type="dxa"/>
+        <w:right w:w="108" w:type="dxa"/>
+      </w:tblCellMar>
     </w:tblPr>
     <w:tcPr>
       <w:shd w:val="clear" w:color="auto" w:fill="E6E6E6" w:themeFill="text1" w:themeFillTint="19"/>
@@ -4645,7 +4692,7 @@
   </w:style>
   <w:style w:type="table" w:customStyle="1" w:styleId="StarHeader">
     <w:name w:val="StarHeader"/>
-    <w:basedOn w:val="Tablanormal"/>
+    <w:basedOn w:val="TableNormal"/>
     <w:uiPriority w:val="99"/>
     <w:qFormat/>
     <w:rsid w:val="00A3186A"/>
@@ -4653,13 +4700,17 @@
       <w:rFonts w:ascii="HelveticaNeueLT Com 67 MdCn" w:hAnsi="HelveticaNeueLT Com 67 MdCn"/>
     </w:rPr>
     <w:tblPr>
+      <w:tblInd w:w="0" w:type="dxa"/>
       <w:tblBorders>
         <w:top w:val="single" w:sz="8" w:space="0" w:color="auto"/>
         <w:bottom w:val="single" w:sz="8" w:space="0" w:color="auto"/>
         <w:insideH w:val="single" w:sz="8" w:space="0" w:color="auto"/>
       </w:tblBorders>
       <w:tblCellMar>
+        <w:top w:w="0" w:type="dxa"/>
         <w:left w:w="0" w:type="dxa"/>
+        <w:bottom w:w="0" w:type="dxa"/>
+        <w:right w:w="108" w:type="dxa"/>
       </w:tblCellMar>
     </w:tblPr>
     <w:tcPr>
@@ -4992,7 +5043,7 @@
 </file>
 
 <file path=customXml/itemProps1.xml><?xml version="1.0" encoding="utf-8"?>
-<ds:datastoreItem xmlns:ds="http://schemas.openxmlformats.org/officeDocument/2006/customXml" ds:itemID="{9FA42F00-65E8-44BC-A778-35248A23E2FC}">
+<ds:datastoreItem xmlns:ds="http://schemas.openxmlformats.org/officeDocument/2006/customXml" ds:itemID="{5A91737E-9AE1-D64D-973B-06CF80ED65F5}">
   <ds:schemaRefs>
     <ds:schemaRef ds:uri="http://schemas.openxmlformats.org/officeDocument/2006/bibliography"/>
   </ds:schemaRefs>

</xml_diff>